<commit_message>
rama de prueba formulario proyectos
</commit_message>
<xml_diff>
--- a/public/data/convocatoria.docx
+++ b/public/data/convocatoria.docx
@@ -203,8 +203,6 @@
                               </w:rPr>
                               <w:t>}</w:t>
                             </w:r>
-                            <w:bookmarkStart w:id="0" w:name="_GoBack"/>
-                            <w:bookmarkEnd w:id="0"/>
                           </w:p>
                         </w:txbxContent>
                       </wps:txbx>
@@ -867,7 +865,13 @@
         <w:rPr>
           <w:lang w:val="en-US"/>
         </w:rPr>
-        <w:t>chapter.ch_description</w:t>
+        <w:t>chapter.</w:t>
+      </w:r>
+      <w:r>
+        <w:rPr>
+          <w:lang w:val="en-US"/>
+        </w:rPr>
+        <w:t>ch_description_html</w:t>
       </w:r>
       <w:proofErr w:type="spellEnd"/>
       <w:r>
@@ -1042,7 +1046,19 @@
         <w:rPr>
           <w:lang w:val="en-US"/>
         </w:rPr>
-        <w:t>.ch_description}</w:t>
+        <w:t>.</w:t>
+      </w:r>
+      <w:r>
+        <w:rPr>
+          <w:lang w:val="en-US"/>
+        </w:rPr>
+        <w:t>ch_description_html</w:t>
+      </w:r>
+      <w:r>
+        <w:rPr>
+          <w:lang w:val="en-US"/>
+        </w:rPr>
+        <w:t>}</w:t>
       </w:r>
     </w:p>
     <w:p>
@@ -1130,35 +1146,7 @@
           <w:b/>
           <w:lang w:val="en-US"/>
         </w:rPr>
-        <w:t>{$chapter</w:t>
-      </w:r>
-      <w:r>
-        <w:rPr>
-          <w:b/>
-          <w:lang w:val="en-US"/>
-        </w:rPr>
-        <w:t>2</w:t>
-      </w:r>
-      <w:r>
-        <w:rPr>
-          <w:b/>
-          <w:lang w:val="en-US"/>
-        </w:rPr>
-        <w:t>.numeral}. {$chapter</w:t>
-      </w:r>
-      <w:r>
-        <w:rPr>
-          <w:b/>
-          <w:lang w:val="en-US"/>
-        </w:rPr>
-        <w:t>2</w:t>
-      </w:r>
-      <w:r>
-        <w:rPr>
-          <w:b/>
-          <w:lang w:val="en-US"/>
-        </w:rPr>
-        <w:t>.ch_title}</w:t>
+        <w:t>{$chapter2.numeral}. {$chapter2.ch_title}</w:t>
       </w:r>
     </w:p>
     <w:p>
@@ -1174,7 +1162,19 @@
         <w:rPr>
           <w:lang w:val="en-US"/>
         </w:rPr>
-        <w:t>{HTML $chapter1.ch_description}</w:t>
+        <w:t>{HTML $chapter1.</w:t>
+      </w:r>
+      <w:r>
+        <w:rPr>
+          <w:lang w:val="en-US"/>
+        </w:rPr>
+        <w:t>ch_description_html</w:t>
+      </w:r>
+      <w:r>
+        <w:rPr>
+          <w:lang w:val="en-US"/>
+        </w:rPr>
+        <w:t>}</w:t>
       </w:r>
     </w:p>
     <w:p>
@@ -1194,77 +1194,45 @@
           <w:szCs w:val="18"/>
           <w:lang w:val="en-US"/>
         </w:rPr>
-        <w:t>{FOR chapter</w:t>
-      </w:r>
+        <w:t xml:space="preserve">{FOR chapter3 IN </w:t>
+      </w:r>
+      <w:proofErr w:type="spellStart"/>
+      <w:proofErr w:type="gramStart"/>
       <w:r>
         <w:rPr>
           <w:sz w:val="18"/>
           <w:szCs w:val="18"/>
           <w:lang w:val="en-US"/>
         </w:rPr>
-        <w:t>3</w:t>
-      </w:r>
+        <w:t>chapters.filter</w:t>
+      </w:r>
+      <w:proofErr w:type="spellEnd"/>
+      <w:proofErr w:type="gramEnd"/>
       <w:r>
         <w:rPr>
           <w:sz w:val="18"/>
           <w:szCs w:val="18"/>
           <w:lang w:val="en-US"/>
         </w:rPr>
-        <w:t xml:space="preserve"> IN </w:t>
+        <w:t xml:space="preserve">(o =&gt; o. </w:t>
       </w:r>
       <w:proofErr w:type="spellStart"/>
-      <w:proofErr w:type="gramStart"/>
       <w:r>
         <w:rPr>
           <w:sz w:val="18"/>
           <w:szCs w:val="18"/>
           <w:lang w:val="en-US"/>
         </w:rPr>
-        <w:t>chapters.filter</w:t>
+        <w:t>ch_parent_id</w:t>
       </w:r>
       <w:proofErr w:type="spellEnd"/>
-      <w:proofErr w:type="gramEnd"/>
       <w:r>
         <w:rPr>
           <w:sz w:val="18"/>
           <w:szCs w:val="18"/>
           <w:lang w:val="en-US"/>
         </w:rPr>
-        <w:t xml:space="preserve">(o =&gt; o. </w:t>
-      </w:r>
-      <w:proofErr w:type="spellStart"/>
-      <w:r>
-        <w:rPr>
-          <w:sz w:val="18"/>
-          <w:szCs w:val="18"/>
-          <w:lang w:val="en-US"/>
-        </w:rPr>
-        <w:t>ch_parent_id</w:t>
-      </w:r>
-      <w:proofErr w:type="spellEnd"/>
-      <w:r>
-        <w:rPr>
-          <w:sz w:val="18"/>
-          <w:szCs w:val="18"/>
-          <w:lang w:val="en-US"/>
-        </w:rPr>
-        <w:t>==$chapter</w:t>
-      </w:r>
-      <w:r>
-        <w:rPr>
-          <w:sz w:val="18"/>
-          <w:szCs w:val="18"/>
-          <w:lang w:val="en-US"/>
-        </w:rPr>
-        <w:t>2</w:t>
-      </w:r>
-      <w:r>
-        <w:rPr>
-          <w:sz w:val="18"/>
-          <w:szCs w:val="18"/>
-          <w:lang w:val="en-US"/>
-        </w:rPr>
-        <w:t>.id)}</w:t>
+        <w:t>==$chapter2.id)}</w:t>
       </w:r>
     </w:p>
     <w:p>
@@ -1286,43 +1254,7 @@
           <w:szCs w:val="18"/>
           <w:lang w:val="en-US"/>
         </w:rPr>
-        <w:t>{$chapter</w:t>
-      </w:r>
-      <w:r>
-        <w:rPr>
-          <w:b/>
-          <w:sz w:val="18"/>
-          <w:szCs w:val="18"/>
-          <w:lang w:val="en-US"/>
-        </w:rPr>
-        <w:t>3</w:t>
-      </w:r>
-      <w:r>
-        <w:rPr>
-          <w:b/>
-          <w:sz w:val="18"/>
-          <w:szCs w:val="18"/>
-          <w:lang w:val="en-US"/>
-        </w:rPr>
-        <w:t>.numeral}. {$chapter</w:t>
-      </w:r>
-      <w:r>
-        <w:rPr>
-          <w:b/>
-          <w:sz w:val="18"/>
-          <w:szCs w:val="18"/>
-          <w:lang w:val="en-US"/>
-        </w:rPr>
-        <w:t>3</w:t>
-      </w:r>
-      <w:r>
-        <w:rPr>
-          <w:b/>
-          <w:sz w:val="18"/>
-          <w:szCs w:val="18"/>
-          <w:lang w:val="en-US"/>
-        </w:rPr>
-        <w:t>.ch_title}</w:t>
+        <w:t>{$chapter3.numeral}. {$chapter3.ch_title}</w:t>
       </w:r>
     </w:p>
     <w:p>
@@ -1342,7 +1274,23 @@
           <w:szCs w:val="18"/>
           <w:lang w:val="en-US"/>
         </w:rPr>
-        <w:t>{HTML $chapter1.ch_description}</w:t>
+        <w:t>{HTML $chapter1.</w:t>
+      </w:r>
+      <w:r>
+        <w:rPr>
+          <w:sz w:val="18"/>
+          <w:szCs w:val="18"/>
+          <w:lang w:val="en-US"/>
+        </w:rPr>
+        <w:t>ch_description_html</w:t>
+      </w:r>
+      <w:r>
+        <w:rPr>
+          <w:sz w:val="18"/>
+          <w:szCs w:val="18"/>
+          <w:lang w:val="en-US"/>
+        </w:rPr>
+        <w:t>}</w:t>
       </w:r>
     </w:p>
     <w:p>
@@ -1362,23 +1310,7 @@
           <w:szCs w:val="18"/>
           <w:lang w:val="en-US"/>
         </w:rPr>
-        <w:t>{END-FOR chapter</w:t>
-      </w:r>
-      <w:r>
-        <w:rPr>
-          <w:sz w:val="18"/>
-          <w:szCs w:val="18"/>
-          <w:lang w:val="en-US"/>
-        </w:rPr>
-        <w:t>3</w:t>
-      </w:r>
-      <w:r>
-        <w:rPr>
-          <w:sz w:val="18"/>
-          <w:szCs w:val="18"/>
-          <w:lang w:val="en-US"/>
-        </w:rPr>
-        <w:t>}</w:t>
+        <w:t>{END-FOR chapter3}</w:t>
       </w:r>
     </w:p>
     <w:p>
@@ -1408,6 +1340,8 @@
         </w:rPr>
         <w:t>}</w:t>
       </w:r>
+      <w:bookmarkStart w:id="0" w:name="_GoBack"/>
+      <w:bookmarkEnd w:id="0"/>
     </w:p>
     <w:p>
       <w:pPr>

</xml_diff>

<commit_message>
feat; Versión y Despliegue
</commit_message>
<xml_diff>
--- a/public/data/convocatoria.docx
+++ b/public/data/convocatoria.docx
@@ -1,6 +1,6 @@
 
 <file path=word/document.xml><?xml version="1.0" encoding="utf-8"?>
-<w:document xmlns:wpc="http://schemas.microsoft.com/office/word/2010/wordprocessingCanvas" xmlns:cx="http://schemas.microsoft.com/office/drawing/2014/chartex" xmlns:cx1="http://schemas.microsoft.com/office/drawing/2015/9/8/chartex" xmlns:cx2="http://schemas.microsoft.com/office/drawing/2015/10/21/chartex" xmlns:cx3="http://schemas.microsoft.com/office/drawing/2016/5/9/chartex" xmlns:cx4="http://schemas.microsoft.com/office/drawing/2016/5/10/chartex" xmlns:cx5="http://schemas.microsoft.com/office/drawing/2016/5/11/chartex" xmlns:cx6="http://schemas.microsoft.com/office/drawing/2016/5/12/chartex" xmlns:cx7="http://schemas.microsoft.com/office/drawing/2016/5/13/chartex" xmlns:cx8="http://schemas.microsoft.com/office/drawing/2016/5/14/chartex" xmlns:mc="http://schemas.openxmlformats.org/markup-compatibility/2006" xmlns:aink="http://schemas.microsoft.com/office/drawing/2016/ink" xmlns:am3d="http://schemas.microsoft.com/office/drawing/2017/model3d" xmlns:o="urn:schemas-microsoft-com:office:office" xmlns:r="http://schemas.openxmlformats.org/officeDocument/2006/relationships" xmlns:m="http://schemas.openxmlformats.org/officeDocument/2006/math" xmlns:v="urn:schemas-microsoft-com:vml" xmlns:wp14="http://schemas.microsoft.com/office/word/2010/wordprocessingDrawing" xmlns:wp="http://schemas.openxmlformats.org/drawingml/2006/wordprocessingDrawing" xmlns:w10="urn:schemas-microsoft-com:office:word" xmlns:w="http://schemas.openxmlformats.org/wordprocessingml/2006/main" xmlns:w14="http://schemas.microsoft.com/office/word/2010/wordml" xmlns:w15="http://schemas.microsoft.com/office/word/2012/wordml" xmlns:w16cid="http://schemas.microsoft.com/office/word/2016/wordml/cid" xmlns:w16se="http://schemas.microsoft.com/office/word/2015/wordml/symex" xmlns:wpg="http://schemas.microsoft.com/office/word/2010/wordprocessingGroup" xmlns:wpi="http://schemas.microsoft.com/office/word/2010/wordprocessingInk" xmlns:wne="http://schemas.microsoft.com/office/word/2006/wordml" xmlns:wps="http://schemas.microsoft.com/office/word/2010/wordprocessingShape" mc:Ignorable="w14 w15 w16se w16cid wp14">
+<w:document xmlns:wpc="http://schemas.microsoft.com/office/word/2010/wordprocessingCanvas" xmlns:cx="http://schemas.microsoft.com/office/drawing/2014/chartex" xmlns:cx1="http://schemas.microsoft.com/office/drawing/2015/9/8/chartex" xmlns:cx2="http://schemas.microsoft.com/office/drawing/2015/10/21/chartex" xmlns:cx3="http://schemas.microsoft.com/office/drawing/2016/5/9/chartex" xmlns:cx4="http://schemas.microsoft.com/office/drawing/2016/5/10/chartex" xmlns:cx5="http://schemas.microsoft.com/office/drawing/2016/5/11/chartex" xmlns:cx6="http://schemas.microsoft.com/office/drawing/2016/5/12/chartex" xmlns:cx7="http://schemas.microsoft.com/office/drawing/2016/5/13/chartex" xmlns:cx8="http://schemas.microsoft.com/office/drawing/2016/5/14/chartex" xmlns:mc="http://schemas.openxmlformats.org/markup-compatibility/2006" xmlns:aink="http://schemas.microsoft.com/office/drawing/2016/ink" xmlns:am3d="http://schemas.microsoft.com/office/drawing/2017/model3d" xmlns:o="urn:schemas-microsoft-com:office:office" xmlns:r="http://schemas.openxmlformats.org/officeDocument/2006/relationships" xmlns:m="http://schemas.openxmlformats.org/officeDocument/2006/math" xmlns:v="urn:schemas-microsoft-com:vml" xmlns:wp14="http://schemas.microsoft.com/office/word/2010/wordprocessingDrawing" xmlns:wp="http://schemas.openxmlformats.org/drawingml/2006/wordprocessingDrawing" xmlns:w10="urn:schemas-microsoft-com:office:word" xmlns:w="http://schemas.openxmlformats.org/wordprocessingml/2006/main" xmlns:w14="http://schemas.microsoft.com/office/word/2010/wordml" xmlns:w15="http://schemas.microsoft.com/office/word/2012/wordml" xmlns:w16cex="http://schemas.microsoft.com/office/word/2018/wordml/cex" xmlns:w16cid="http://schemas.microsoft.com/office/word/2016/wordml/cid" xmlns:w16="http://schemas.microsoft.com/office/word/2018/wordml" xmlns:w16sdtdh="http://schemas.microsoft.com/office/word/2020/wordml/sdtdatahash" xmlns:w16se="http://schemas.microsoft.com/office/word/2015/wordml/symex" xmlns:wpg="http://schemas.microsoft.com/office/word/2010/wordprocessingGroup" xmlns:wpi="http://schemas.microsoft.com/office/word/2010/wordprocessingInk" xmlns:wne="http://schemas.microsoft.com/office/word/2006/wordml" xmlns:wps="http://schemas.microsoft.com/office/word/2010/wordprocessingShape" mc:Ignorable="w14 w15 w16se w16cid w16 w16cex w16sdtdh wp14">
   <w:body>
     <w:p>
       <w:pPr>
@@ -27,7 +27,7 @@
         <mc:AlternateContent>
           <mc:Choice Requires="wps">
             <w:drawing>
-              <wp:inline distT="0" distB="0" distL="0" distR="0">
+              <wp:inline distT="0" distB="0" distL="0" distR="0" wp14:anchorId="47D06BD4" wp14:editId="21C5814E">
                 <wp:extent cx="6064369" cy="992038"/>
                 <wp:effectExtent l="0" t="0" r="12700" b="17780"/>
                 <wp:docPr id="2" name="docshape3"/>
@@ -107,37 +107,26 @@
                               </w:rPr>
                               <w:t>{</w:t>
                             </w:r>
-                            <w:proofErr w:type="spellStart"/>
-                            <w:proofErr w:type="gramStart"/>
                             <w:r>
                               <w:rPr>
                                 <w:b/>
                                 <w:spacing w:val="-13"/>
                                 <w:sz w:val="28"/>
+                                <w:u w:val="single"/>
                                 <w:lang w:val="en-US"/>
                               </w:rPr>
-                              <w:t>item</w:t>
+                              <w:t>c</w:t>
                             </w:r>
                             <w:r>
                               <w:rPr>
                                 <w:b/>
                                 <w:spacing w:val="-13"/>
                                 <w:sz w:val="28"/>
+                                <w:u w:val="single"/>
                                 <w:lang w:val="en-US"/>
                               </w:rPr>
-                              <w:t>.call</w:t>
+                              <w:t>onvocatoria.call_name</w:t>
                             </w:r>
-                            <w:proofErr w:type="gramEnd"/>
-                            <w:r>
-                              <w:rPr>
-                                <w:b/>
-                                <w:spacing w:val="-13"/>
-                                <w:sz w:val="28"/>
-                                <w:lang w:val="en-US"/>
-                              </w:rPr>
-                              <w:t>_code</w:t>
-                            </w:r>
-                            <w:proofErr w:type="spellEnd"/>
                             <w:r>
                               <w:rPr>
                                 <w:b/>
@@ -167,8 +156,6 @@
                               </w:rPr>
                               <w:t>{</w:t>
                             </w:r>
-                            <w:proofErr w:type="spellStart"/>
-                            <w:proofErr w:type="gramStart"/>
                             <w:r>
                               <w:rPr>
                                 <w:i/>
@@ -183,18 +170,8 @@
                                 <w:sz w:val="20"/>
                                 <w:lang w:val="en-US"/>
                               </w:rPr>
-                              <w:t>.call</w:t>
+                              <w:t>.call_name</w:t>
                             </w:r>
-                            <w:proofErr w:type="gramEnd"/>
-                            <w:r>
-                              <w:rPr>
-                                <w:i/>
-                                <w:sz w:val="20"/>
-                                <w:lang w:val="en-US"/>
-                              </w:rPr>
-                              <w:t>_name</w:t>
-                            </w:r>
-                            <w:proofErr w:type="spellEnd"/>
                             <w:r>
                               <w:rPr>
                                 <w:i/>
@@ -217,11 +194,11 @@
           </mc:Choice>
           <mc:Fallback>
             <w:pict>
-              <v:shapetype id="_x0000_t202" coordsize="21600,21600" o:spt="202" path="m,l,21600r21600,l21600,xe">
+              <v:shapetype w14:anchorId="47D06BD4" id="_x0000_t202" coordsize="21600,21600" o:spt="202" path="m,l,21600r21600,l21600,xe">
                 <v:stroke joinstyle="miter"/>
                 <v:path gradientshapeok="t" o:connecttype="rect"/>
               </v:shapetype>
-              <v:shape id="docshape3" o:spid="_x0000_s1026" type="#_x0000_t202" style="width:477.5pt;height:78.1pt;visibility:visible;mso-wrap-style:square;mso-left-percent:-10001;mso-top-percent:-10001;mso-position-horizontal:absolute;mso-position-horizontal-relative:char;mso-position-vertical:absolute;mso-position-vertical-relative:line;mso-left-percent:-10001;mso-top-percent:-10001;v-text-anchor:top" o:gfxdata="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" filled="f" strokecolor="#00af50" strokeweight=".48pt">
+              <v:shape id="docshape3" o:spid="_x0000_s1026" type="#_x0000_t202" style="width:477.5pt;height:78.1pt;visibility:visible;mso-wrap-style:square;mso-left-percent:-10001;mso-top-percent:-10001;mso-position-horizontal:absolute;mso-position-horizontal-relative:char;mso-position-vertical:absolute;mso-position-vertical-relative:line;mso-left-percent:-10001;mso-top-percent:-10001;v-text-anchor:top" o:gfxdata="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" filled="f" strokecolor="#00af50" strokeweight=".48pt">
                 <v:textbox inset="0,0,0,0">
                   <w:txbxContent>
                     <w:p>
@@ -262,37 +239,26 @@
                         </w:rPr>
                         <w:t>{</w:t>
                       </w:r>
-                      <w:proofErr w:type="spellStart"/>
-                      <w:proofErr w:type="gramStart"/>
                       <w:r>
                         <w:rPr>
                           <w:b/>
                           <w:spacing w:val="-13"/>
                           <w:sz w:val="28"/>
+                          <w:u w:val="single"/>
                           <w:lang w:val="en-US"/>
                         </w:rPr>
-                        <w:t>item</w:t>
+                        <w:t>c</w:t>
                       </w:r>
                       <w:r>
                         <w:rPr>
                           <w:b/>
                           <w:spacing w:val="-13"/>
                           <w:sz w:val="28"/>
+                          <w:u w:val="single"/>
                           <w:lang w:val="en-US"/>
                         </w:rPr>
-                        <w:t>.call</w:t>
+                        <w:t>onvocatoria.call_name</w:t>
                       </w:r>
-                      <w:proofErr w:type="gramEnd"/>
-                      <w:r>
-                        <w:rPr>
-                          <w:b/>
-                          <w:spacing w:val="-13"/>
-                          <w:sz w:val="28"/>
-                          <w:lang w:val="en-US"/>
-                        </w:rPr>
-                        <w:t>_code</w:t>
-                      </w:r>
-                      <w:proofErr w:type="spellEnd"/>
                       <w:r>
                         <w:rPr>
                           <w:b/>
@@ -322,8 +288,6 @@
                         </w:rPr>
                         <w:t>{</w:t>
                       </w:r>
-                      <w:proofErr w:type="spellStart"/>
-                      <w:proofErr w:type="gramStart"/>
                       <w:r>
                         <w:rPr>
                           <w:i/>
@@ -338,18 +302,8 @@
                           <w:sz w:val="20"/>
                           <w:lang w:val="en-US"/>
                         </w:rPr>
-                        <w:t>.call</w:t>
+                        <w:t>.call_name</w:t>
                       </w:r>
-                      <w:proofErr w:type="gramEnd"/>
-                      <w:r>
-                        <w:rPr>
-                          <w:i/>
-                          <w:sz w:val="20"/>
-                          <w:lang w:val="en-US"/>
-                        </w:rPr>
-                        <w:t>_name</w:t>
-                      </w:r>
-                      <w:proofErr w:type="spellEnd"/>
                       <w:r>
                         <w:rPr>
                           <w:i/>
@@ -358,8 +312,6 @@
                         </w:rPr>
                         <w:t>}</w:t>
                       </w:r>
-                      <w:bookmarkStart w:id="1" w:name="_GoBack"/>
-                      <w:bookmarkEnd w:id="1"/>
                     </w:p>
                   </w:txbxContent>
                 </v:textbox>
@@ -383,1022 +335,67 @@
         <w:pStyle w:val="Textoindependiente"/>
         <w:rPr>
           <w:rFonts w:ascii="Times New Roman"/>
-          <w:lang w:val="en-US"/>
+          <w:b/>
+          <w:bCs/>
         </w:rPr>
       </w:pPr>
       <w:r>
         <w:rPr>
           <w:rFonts w:ascii="Times New Roman"/>
-          <w:lang w:val="en-US"/>
+          <w:b/>
+          <w:bCs/>
         </w:rPr>
-        <w:t>{</w:t>
+        <w:t>Informac</w:t>
       </w:r>
       <w:r>
         <w:rPr>
           <w:rFonts w:ascii="Times New Roman"/>
-          <w:lang w:val="en-US"/>
+          <w:b/>
+          <w:bCs/>
         </w:rPr>
-        <w:t xml:space="preserve">FOR </w:t>
+        <w:t>i</w:t>
       </w:r>
       <w:r>
         <w:rPr>
           <w:rFonts w:ascii="Times New Roman"/>
-          <w:lang w:val="en-US"/>
+          <w:b/>
+          <w:bCs/>
         </w:rPr>
-        <w:t>chapter</w:t>
+        <w:t>ó</w:t>
       </w:r>
       <w:r>
         <w:rPr>
           <w:rFonts w:ascii="Times New Roman"/>
-          <w:lang w:val="en-US"/>
+          <w:b/>
+          <w:bCs/>
         </w:rPr>
-        <w:t xml:space="preserve"> IN </w:t>
-      </w:r>
-      <w:proofErr w:type="spellStart"/>
-      <w:proofErr w:type="gramStart"/>
-      <w:r>
-        <w:rPr>
-          <w:rFonts w:ascii="Times New Roman"/>
-          <w:lang w:val="en-US"/>
-        </w:rPr>
-        <w:t>chapters</w:t>
+        <w:t>n general</w:t>
       </w:r>
       <w:r>
         <w:rPr>
           <w:rFonts w:ascii="Times New Roman"/>
-          <w:lang w:val="en-US"/>
+          <w:b/>
+          <w:bCs/>
         </w:rPr>
-        <w:t>.filter</w:t>
+        <w:t>:</w:t>
       </w:r>
-      <w:proofErr w:type="spellEnd"/>
-      <w:proofErr w:type="gramEnd"/>
+    </w:p>
+    <w:p>
+      <w:pPr>
+        <w:pStyle w:val="Textoindependiente"/>
+        <w:rPr>
+          <w:rFonts w:ascii="Times New Roman"/>
+          <w:b/>
+          <w:bCs/>
+        </w:rPr>
+      </w:pPr>
       <w:r>
         <w:rPr>
           <w:rFonts w:ascii="Times New Roman"/>
-          <w:lang w:val="en-US"/>
+          <w:b/>
+          <w:bCs/>
         </w:rPr>
-        <w:t>(</w:t>
-      </w:r>
-      <w:r>
-        <w:rPr>
-          <w:rFonts w:ascii="Times New Roman"/>
-          <w:lang w:val="en-US"/>
-        </w:rPr>
-        <w:t>o</w:t>
-      </w:r>
-      <w:r>
-        <w:rPr>
-          <w:rFonts w:ascii="Times New Roman"/>
-          <w:lang w:val="en-US"/>
-        </w:rPr>
-        <w:t xml:space="preserve"> =&gt; </w:t>
-      </w:r>
-      <w:r>
-        <w:rPr>
-          <w:rFonts w:ascii="Times New Roman"/>
-          <w:lang w:val="en-US"/>
-        </w:rPr>
-        <w:t>o.</w:t>
-      </w:r>
-      <w:r>
-        <w:rPr>
-          <w:lang w:val="en-US"/>
-        </w:rPr>
-        <w:t xml:space="preserve"> </w:t>
-      </w:r>
-      <w:proofErr w:type="spellStart"/>
-      <w:r>
-        <w:rPr>
-          <w:rFonts w:ascii="Times New Roman"/>
-          <w:lang w:val="en-US"/>
-        </w:rPr>
-        <w:t>ch_parent_id</w:t>
-      </w:r>
-      <w:proofErr w:type="spellEnd"/>
-      <w:r>
-        <w:rPr>
-          <w:rFonts w:ascii="Times New Roman"/>
-          <w:lang w:val="en-US"/>
-        </w:rPr>
-        <w:t>==null</w:t>
-      </w:r>
-      <w:r>
-        <w:rPr>
-          <w:rFonts w:ascii="Times New Roman"/>
-          <w:lang w:val="en-US"/>
-        </w:rPr>
-        <w:t>)</w:t>
-      </w:r>
-      <w:r>
-        <w:rPr>
-          <w:rFonts w:ascii="Times New Roman"/>
-          <w:lang w:val="en-US"/>
-        </w:rPr>
-        <w:t>}</w:t>
-      </w:r>
-    </w:p>
-    <w:p>
-      <w:pPr>
-        <w:pStyle w:val="Textoindependiente"/>
-        <w:spacing w:before="7"/>
-        <w:rPr>
-          <w:rFonts w:ascii="Times New Roman"/>
-          <w:sz w:val="10"/>
-          <w:lang w:val="en-US"/>
-        </w:rPr>
-      </w:pPr>
-      <w:r>
-        <w:rPr>
-          <w:noProof/>
-        </w:rPr>
-        <mc:AlternateContent>
-          <mc:Choice Requires="wps">
-            <w:drawing>
-              <wp:anchor distT="0" distB="0" distL="0" distR="0" simplePos="0" relativeHeight="487588352" behindDoc="1" locked="0" layoutInCell="1" allowOverlap="1">
-                <wp:simplePos x="0" y="0"/>
-                <wp:positionH relativeFrom="page">
-                  <wp:posOffset>888365</wp:posOffset>
-                </wp:positionH>
-                <wp:positionV relativeFrom="paragraph">
-                  <wp:posOffset>97155</wp:posOffset>
-                </wp:positionV>
-                <wp:extent cx="6021070" cy="294640"/>
-                <wp:effectExtent l="0" t="0" r="17780" b="10160"/>
-                <wp:wrapTopAndBottom/>
-                <wp:docPr id="1" name="docshape4"/>
-                <wp:cNvGraphicFramePr>
-                  <a:graphicFrameLocks xmlns:a="http://schemas.openxmlformats.org/drawingml/2006/main"/>
-                </wp:cNvGraphicFramePr>
-                <a:graphic xmlns:a="http://schemas.openxmlformats.org/drawingml/2006/main">
-                  <a:graphicData uri="http://schemas.microsoft.com/office/word/2010/wordprocessingShape">
-                    <wps:wsp>
-                      <wps:cNvSpPr txBox="1">
-                        <a:spLocks noChangeArrowheads="1"/>
-                      </wps:cNvSpPr>
-                      <wps:spPr bwMode="auto">
-                        <a:xfrm>
-                          <a:off x="0" y="0"/>
-                          <a:ext cx="6021070" cy="294640"/>
-                        </a:xfrm>
-                        <a:prstGeom prst="rect">
-                          <a:avLst/>
-                        </a:prstGeom>
-                        <a:noFill/>
-                        <a:ln w="6096">
-                          <a:solidFill>
-                            <a:srgbClr val="00AF50"/>
-                          </a:solidFill>
-                          <a:miter lim="800000"/>
-                          <a:headEnd/>
-                          <a:tailEnd/>
-                        </a:ln>
-                        <a:extLst>
-                          <a:ext uri="{909E8E84-426E-40DD-AFC4-6F175D3DCCD1}">
-                            <a14:hiddenFill xmlns:a14="http://schemas.microsoft.com/office/drawing/2010/main">
-                              <a:solidFill>
-                                <a:srgbClr val="FFFFFF"/>
-                              </a:solidFill>
-                            </a14:hiddenFill>
-                          </a:ext>
-                        </a:extLst>
-                      </wps:spPr>
-                      <wps:txbx>
-                        <w:txbxContent>
-                          <w:p>
-                            <w:pPr>
-                              <w:tabs>
-                                <w:tab w:val="left" w:pos="4037"/>
-                              </w:tabs>
-                              <w:spacing w:before="81"/>
-                              <w:ind w:left="-426"/>
-                              <w:jc w:val="center"/>
-                              <w:rPr>
-                                <w:b/>
-                                <w:sz w:val="24"/>
-                                <w:lang w:val="en-US"/>
-                              </w:rPr>
-                            </w:pPr>
-                            <w:r>
-                              <w:rPr>
-                                <w:b/>
-                                <w:sz w:val="24"/>
-                                <w:lang w:val="en-US"/>
-                              </w:rPr>
-                              <w:t>{</w:t>
-                            </w:r>
-                            <w:r>
-                              <w:rPr>
-                                <w:b/>
-                                <w:sz w:val="24"/>
-                                <w:lang w:val="en-US"/>
-                              </w:rPr>
-                              <w:t>$</w:t>
-                            </w:r>
-                            <w:proofErr w:type="spellStart"/>
-                            <w:proofErr w:type="gramStart"/>
-                            <w:r>
-                              <w:rPr>
-                                <w:b/>
-                                <w:sz w:val="24"/>
-                                <w:lang w:val="en-US"/>
-                              </w:rPr>
-                              <w:t>chapter</w:t>
-                            </w:r>
-                            <w:r>
-                              <w:rPr>
-                                <w:b/>
-                                <w:sz w:val="24"/>
-                                <w:lang w:val="en-US"/>
-                              </w:rPr>
-                              <w:t>.</w:t>
-                            </w:r>
-                            <w:r>
-                              <w:rPr>
-                                <w:b/>
-                                <w:sz w:val="24"/>
-                                <w:lang w:val="en-US"/>
-                              </w:rPr>
-                              <w:t>numeral</w:t>
-                            </w:r>
-                            <w:proofErr w:type="spellEnd"/>
-                            <w:proofErr w:type="gramEnd"/>
-                            <w:r>
-                              <w:rPr>
-                                <w:b/>
-                                <w:sz w:val="24"/>
-                                <w:lang w:val="en-US"/>
-                              </w:rPr>
-                              <w:t>}</w:t>
-                            </w:r>
-                            <w:r>
-                              <w:rPr>
-                                <w:b/>
-                                <w:sz w:val="24"/>
-                                <w:lang w:val="en-US"/>
-                              </w:rPr>
-                              <w:t>.</w:t>
-                            </w:r>
-                            <w:r>
-                              <w:rPr>
-                                <w:b/>
-                                <w:sz w:val="24"/>
-                                <w:lang w:val="en-US"/>
-                              </w:rPr>
-                              <w:t xml:space="preserve"> </w:t>
-                            </w:r>
-                            <w:r>
-                              <w:rPr>
-                                <w:b/>
-                                <w:sz w:val="24"/>
-                                <w:lang w:val="en-US"/>
-                              </w:rPr>
-                              <w:t>{</w:t>
-                            </w:r>
-                            <w:r>
-                              <w:rPr>
-                                <w:b/>
-                                <w:sz w:val="24"/>
-                                <w:lang w:val="en-US"/>
-                              </w:rPr>
-                              <w:t>$</w:t>
-                            </w:r>
-                            <w:proofErr w:type="spellStart"/>
-                            <w:r>
-                              <w:rPr>
-                                <w:b/>
-                                <w:sz w:val="24"/>
-                                <w:lang w:val="en-US"/>
-                              </w:rPr>
-                              <w:t>chapter</w:t>
-                            </w:r>
-                            <w:r>
-                              <w:rPr>
-                                <w:b/>
-                                <w:sz w:val="24"/>
-                                <w:lang w:val="en-US"/>
-                              </w:rPr>
-                              <w:t>.ch_title</w:t>
-                            </w:r>
-                            <w:proofErr w:type="spellEnd"/>
-                            <w:r>
-                              <w:rPr>
-                                <w:b/>
-                                <w:sz w:val="24"/>
-                                <w:lang w:val="en-US"/>
-                              </w:rPr>
-                              <w:t>}</w:t>
-                            </w:r>
-                          </w:p>
-                        </w:txbxContent>
-                      </wps:txbx>
-                      <wps:bodyPr rot="0" vert="horz" wrap="square" lIns="0" tIns="0" rIns="0" bIns="0" anchor="t" anchorCtr="0" upright="1">
-                        <a:noAutofit/>
-                      </wps:bodyPr>
-                    </wps:wsp>
-                  </a:graphicData>
-                </a:graphic>
-                <wp14:sizeRelH relativeFrom="page">
-                  <wp14:pctWidth>0</wp14:pctWidth>
-                </wp14:sizeRelH>
-                <wp14:sizeRelV relativeFrom="page">
-                  <wp14:pctHeight>0</wp14:pctHeight>
-                </wp14:sizeRelV>
-              </wp:anchor>
-            </w:drawing>
-          </mc:Choice>
-          <mc:Fallback>
-            <w:pict>
-              <v:shape id="docshape4" o:spid="_x0000_s1027" type="#_x0000_t202" style="position:absolute;margin-left:69.95pt;margin-top:7.65pt;width:474.1pt;height:23.2pt;z-index:-15728128;visibility:visible;mso-wrap-style:square;mso-width-percent:0;mso-height-percent:0;mso-wrap-distance-left:0;mso-wrap-distance-top:0;mso-wrap-distance-right:0;mso-wrap-distance-bottom:0;mso-position-horizontal:absolute;mso-position-horizontal-relative:page;mso-position-vertical:absolute;mso-position-vertical-relative:text;mso-width-percent:0;mso-height-percent:0;mso-width-relative:page;mso-height-relative:page;v-text-anchor:top" o:gfxdata="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" filled="f" strokecolor="#00af50" strokeweight=".48pt">
-                <v:textbox inset="0,0,0,0">
-                  <w:txbxContent>
-                    <w:p>
-                      <w:pPr>
-                        <w:tabs>
-                          <w:tab w:val="left" w:pos="4037"/>
-                        </w:tabs>
-                        <w:spacing w:before="81"/>
-                        <w:ind w:left="-426"/>
-                        <w:jc w:val="center"/>
-                        <w:rPr>
-                          <w:b/>
-                          <w:sz w:val="24"/>
-                          <w:lang w:val="en-US"/>
-                        </w:rPr>
-                      </w:pPr>
-                      <w:r>
-                        <w:rPr>
-                          <w:b/>
-                          <w:sz w:val="24"/>
-                          <w:lang w:val="en-US"/>
-                        </w:rPr>
-                        <w:t>{</w:t>
-                      </w:r>
-                      <w:r>
-                        <w:rPr>
-                          <w:b/>
-                          <w:sz w:val="24"/>
-                          <w:lang w:val="en-US"/>
-                        </w:rPr>
-                        <w:t>$</w:t>
-                      </w:r>
-                      <w:proofErr w:type="spellStart"/>
-                      <w:proofErr w:type="gramStart"/>
-                      <w:r>
-                        <w:rPr>
-                          <w:b/>
-                          <w:sz w:val="24"/>
-                          <w:lang w:val="en-US"/>
-                        </w:rPr>
-                        <w:t>chapter</w:t>
-                      </w:r>
-                      <w:r>
-                        <w:rPr>
-                          <w:b/>
-                          <w:sz w:val="24"/>
-                          <w:lang w:val="en-US"/>
-                        </w:rPr>
-                        <w:t>.</w:t>
-                      </w:r>
-                      <w:r>
-                        <w:rPr>
-                          <w:b/>
-                          <w:sz w:val="24"/>
-                          <w:lang w:val="en-US"/>
-                        </w:rPr>
-                        <w:t>numeral</w:t>
-                      </w:r>
-                      <w:proofErr w:type="spellEnd"/>
-                      <w:proofErr w:type="gramEnd"/>
-                      <w:r>
-                        <w:rPr>
-                          <w:b/>
-                          <w:sz w:val="24"/>
-                          <w:lang w:val="en-US"/>
-                        </w:rPr>
-                        <w:t>}</w:t>
-                      </w:r>
-                      <w:r>
-                        <w:rPr>
-                          <w:b/>
-                          <w:sz w:val="24"/>
-                          <w:lang w:val="en-US"/>
-                        </w:rPr>
-                        <w:t>.</w:t>
-                      </w:r>
-                      <w:r>
-                        <w:rPr>
-                          <w:b/>
-                          <w:sz w:val="24"/>
-                          <w:lang w:val="en-US"/>
-                        </w:rPr>
-                        <w:t xml:space="preserve"> </w:t>
-                      </w:r>
-                      <w:r>
-                        <w:rPr>
-                          <w:b/>
-                          <w:sz w:val="24"/>
-                          <w:lang w:val="en-US"/>
-                        </w:rPr>
-                        <w:t>{</w:t>
-                      </w:r>
-                      <w:r>
-                        <w:rPr>
-                          <w:b/>
-                          <w:sz w:val="24"/>
-                          <w:lang w:val="en-US"/>
-                        </w:rPr>
-                        <w:t>$</w:t>
-                      </w:r>
-                      <w:proofErr w:type="spellStart"/>
-                      <w:r>
-                        <w:rPr>
-                          <w:b/>
-                          <w:sz w:val="24"/>
-                          <w:lang w:val="en-US"/>
-                        </w:rPr>
-                        <w:t>chapter</w:t>
-                      </w:r>
-                      <w:r>
-                        <w:rPr>
-                          <w:b/>
-                          <w:sz w:val="24"/>
-                          <w:lang w:val="en-US"/>
-                        </w:rPr>
-                        <w:t>.ch_title</w:t>
-                      </w:r>
-                      <w:proofErr w:type="spellEnd"/>
-                      <w:r>
-                        <w:rPr>
-                          <w:b/>
-                          <w:sz w:val="24"/>
-                          <w:lang w:val="en-US"/>
-                        </w:rPr>
-                        <w:t>}</w:t>
-                      </w:r>
-                    </w:p>
-                  </w:txbxContent>
-                </v:textbox>
-                <w10:wrap type="topAndBottom" anchorx="page"/>
-              </v:shape>
-            </w:pict>
-          </mc:Fallback>
-        </mc:AlternateContent>
-      </w:r>
-    </w:p>
-    <w:p>
-      <w:pPr>
-        <w:pStyle w:val="Textoindependiente"/>
-        <w:spacing w:before="85"/>
-        <w:ind w:right="162"/>
-        <w:rPr>
-          <w:lang w:val="en-US"/>
-        </w:rPr>
-      </w:pPr>
-      <w:r>
-        <w:rPr>
-          <w:lang w:val="en-US"/>
-        </w:rPr>
-        <w:t>{HTML $</w:t>
-      </w:r>
-      <w:proofErr w:type="spellStart"/>
-      <w:r>
-        <w:rPr>
-          <w:lang w:val="en-US"/>
-        </w:rPr>
-        <w:t>chapter.</w:t>
-      </w:r>
-      <w:r>
-        <w:rPr>
-          <w:lang w:val="en-US"/>
-        </w:rPr>
-        <w:t>ch_description_html</w:t>
-      </w:r>
-      <w:proofErr w:type="spellEnd"/>
-      <w:r>
-        <w:rPr>
-          <w:lang w:val="en-US"/>
-        </w:rPr>
-        <w:t>}</w:t>
-      </w:r>
-    </w:p>
-    <w:p>
-      <w:pPr>
-        <w:pStyle w:val="Textoindependiente"/>
-        <w:spacing w:before="85"/>
-        <w:ind w:right="162"/>
-        <w:rPr>
-          <w:lang w:val="en-US"/>
-        </w:rPr>
-      </w:pPr>
-      <w:r>
-        <w:rPr>
-          <w:lang w:val="en-US"/>
-        </w:rPr>
-        <w:t>{FOR chapter</w:t>
-      </w:r>
-      <w:r>
-        <w:rPr>
-          <w:lang w:val="en-US"/>
-        </w:rPr>
-        <w:t>1</w:t>
-      </w:r>
-      <w:r>
-        <w:rPr>
-          <w:lang w:val="en-US"/>
-        </w:rPr>
-        <w:t xml:space="preserve"> IN </w:t>
-      </w:r>
-      <w:proofErr w:type="spellStart"/>
-      <w:proofErr w:type="gramStart"/>
-      <w:r>
-        <w:rPr>
-          <w:lang w:val="en-US"/>
-        </w:rPr>
-        <w:t>chapters.filter</w:t>
-      </w:r>
-      <w:proofErr w:type="spellEnd"/>
-      <w:proofErr w:type="gramEnd"/>
-      <w:r>
-        <w:rPr>
-          <w:lang w:val="en-US"/>
-        </w:rPr>
-        <w:t xml:space="preserve">(o =&gt; o. </w:t>
-      </w:r>
-      <w:proofErr w:type="spellStart"/>
-      <w:r>
-        <w:rPr>
-          <w:lang w:val="en-US"/>
-        </w:rPr>
-        <w:t>ch_parent_id</w:t>
-      </w:r>
-      <w:proofErr w:type="spellEnd"/>
-      <w:r>
-        <w:rPr>
-          <w:lang w:val="en-US"/>
-        </w:rPr>
-        <w:t>==</w:t>
-      </w:r>
-      <w:r>
-        <w:rPr>
-          <w:lang w:val="en-US"/>
-        </w:rPr>
-        <w:t>$</w:t>
-      </w:r>
-      <w:r>
-        <w:rPr>
-          <w:lang w:val="en-US"/>
-        </w:rPr>
-        <w:t>chapter.</w:t>
-      </w:r>
-      <w:r>
-        <w:rPr>
-          <w:lang w:val="en-US"/>
-        </w:rPr>
-        <w:t>id</w:t>
-      </w:r>
-      <w:r>
-        <w:rPr>
-          <w:lang w:val="en-US"/>
-        </w:rPr>
-        <w:t>)}</w:t>
-      </w:r>
-    </w:p>
-    <w:p>
-      <w:pPr>
-        <w:pStyle w:val="Textoindependiente"/>
-        <w:spacing w:before="85"/>
-        <w:ind w:right="162"/>
-        <w:rPr>
-          <w:b/>
-          <w:sz w:val="22"/>
-          <w:szCs w:val="22"/>
-          <w:lang w:val="en-US"/>
-        </w:rPr>
-      </w:pPr>
-      <w:r>
-        <w:rPr>
-          <w:b/>
-          <w:sz w:val="22"/>
-          <w:szCs w:val="22"/>
-          <w:lang w:val="en-US"/>
-        </w:rPr>
-        <w:t>{$chapter</w:t>
-      </w:r>
-      <w:r>
-        <w:rPr>
-          <w:b/>
-          <w:sz w:val="22"/>
-          <w:szCs w:val="22"/>
-          <w:lang w:val="en-US"/>
-        </w:rPr>
-        <w:t>1</w:t>
-      </w:r>
-      <w:r>
-        <w:rPr>
-          <w:b/>
-          <w:sz w:val="22"/>
-          <w:szCs w:val="22"/>
-          <w:lang w:val="en-US"/>
-        </w:rPr>
-        <w:t>.numeral}. {$chapter</w:t>
-      </w:r>
-      <w:r>
-        <w:rPr>
-          <w:b/>
-          <w:sz w:val="22"/>
-          <w:szCs w:val="22"/>
-          <w:lang w:val="en-US"/>
-        </w:rPr>
-        <w:t>1</w:t>
-      </w:r>
-      <w:r>
-        <w:rPr>
-          <w:b/>
-          <w:sz w:val="22"/>
-          <w:szCs w:val="22"/>
-          <w:lang w:val="en-US"/>
-        </w:rPr>
-        <w:t>.ch_title}</w:t>
-      </w:r>
-    </w:p>
-    <w:p>
-      <w:pPr>
-        <w:pStyle w:val="Textoindependiente"/>
-        <w:spacing w:before="85"/>
-        <w:ind w:right="162"/>
-        <w:rPr>
-          <w:lang w:val="en-US"/>
-        </w:rPr>
-      </w:pPr>
-      <w:r>
-        <w:rPr>
-          <w:lang w:val="en-US"/>
-        </w:rPr>
-        <w:t>{HTML $chapter</w:t>
-      </w:r>
-      <w:r>
-        <w:rPr>
-          <w:lang w:val="en-US"/>
-        </w:rPr>
-        <w:t>1</w:t>
-      </w:r>
-      <w:r>
-        <w:rPr>
-          <w:lang w:val="en-US"/>
-        </w:rPr>
-        <w:t>.</w:t>
-      </w:r>
-      <w:r>
-        <w:rPr>
-          <w:lang w:val="en-US"/>
-        </w:rPr>
-        <w:t>ch_description_html</w:t>
-      </w:r>
-      <w:r>
-        <w:rPr>
-          <w:lang w:val="en-US"/>
-        </w:rPr>
-        <w:t>}</w:t>
-      </w:r>
-    </w:p>
-    <w:p>
-      <w:pPr>
-        <w:pStyle w:val="Textoindependiente"/>
-        <w:spacing w:before="85"/>
-        <w:ind w:right="162"/>
-        <w:rPr>
-          <w:lang w:val="en-US"/>
-        </w:rPr>
-      </w:pPr>
-      <w:r>
-        <w:rPr>
-          <w:lang w:val="en-US"/>
-        </w:rPr>
-        <w:t>{FOR chapter</w:t>
-      </w:r>
-      <w:r>
-        <w:rPr>
-          <w:lang w:val="en-US"/>
-        </w:rPr>
-        <w:t>2</w:t>
-      </w:r>
-      <w:r>
-        <w:rPr>
-          <w:lang w:val="en-US"/>
-        </w:rPr>
-        <w:t xml:space="preserve"> IN </w:t>
-      </w:r>
-      <w:proofErr w:type="spellStart"/>
-      <w:proofErr w:type="gramStart"/>
-      <w:r>
-        <w:rPr>
-          <w:lang w:val="en-US"/>
-        </w:rPr>
-        <w:t>chapters.filter</w:t>
-      </w:r>
-      <w:proofErr w:type="spellEnd"/>
-      <w:proofErr w:type="gramEnd"/>
-      <w:r>
-        <w:rPr>
-          <w:lang w:val="en-US"/>
-        </w:rPr>
-        <w:t xml:space="preserve">(o =&gt; o. </w:t>
-      </w:r>
-      <w:proofErr w:type="spellStart"/>
-      <w:r>
-        <w:rPr>
-          <w:lang w:val="en-US"/>
-        </w:rPr>
-        <w:t>ch_parent_id</w:t>
-      </w:r>
-      <w:proofErr w:type="spellEnd"/>
-      <w:r>
-        <w:rPr>
-          <w:lang w:val="en-US"/>
-        </w:rPr>
-        <w:t>==$chapter</w:t>
-      </w:r>
-      <w:r>
-        <w:rPr>
-          <w:lang w:val="en-US"/>
-        </w:rPr>
-        <w:t>1</w:t>
-      </w:r>
-      <w:r>
-        <w:rPr>
-          <w:lang w:val="en-US"/>
-        </w:rPr>
-        <w:t>.id)}</w:t>
-      </w:r>
-    </w:p>
-    <w:p>
-      <w:pPr>
-        <w:pStyle w:val="Textoindependiente"/>
-        <w:spacing w:before="85"/>
-        <w:ind w:right="162"/>
-        <w:rPr>
-          <w:b/>
-          <w:lang w:val="en-US"/>
-        </w:rPr>
-      </w:pPr>
-      <w:r>
-        <w:rPr>
-          <w:b/>
-          <w:lang w:val="en-US"/>
-        </w:rPr>
-        <w:t>{$chapter2.numeral}. {$chapter2.ch_title}</w:t>
-      </w:r>
-    </w:p>
-    <w:p>
-      <w:pPr>
-        <w:pStyle w:val="Textoindependiente"/>
-        <w:spacing w:before="85"/>
-        <w:ind w:right="162"/>
-        <w:rPr>
-          <w:lang w:val="en-US"/>
-        </w:rPr>
-      </w:pPr>
-      <w:r>
-        <w:rPr>
-          <w:lang w:val="en-US"/>
-        </w:rPr>
-        <w:t>{HTML $chapter1.</w:t>
-      </w:r>
-      <w:r>
-        <w:rPr>
-          <w:lang w:val="en-US"/>
-        </w:rPr>
-        <w:t>ch_description_html</w:t>
-      </w:r>
-      <w:r>
-        <w:rPr>
-          <w:lang w:val="en-US"/>
-        </w:rPr>
-        <w:t>}</w:t>
-      </w:r>
-    </w:p>
-    <w:p>
-      <w:pPr>
-        <w:pStyle w:val="Textoindependiente"/>
-        <w:spacing w:before="85"/>
-        <w:ind w:right="162"/>
-        <w:rPr>
-          <w:sz w:val="18"/>
-          <w:szCs w:val="18"/>
-          <w:lang w:val="en-US"/>
-        </w:rPr>
-      </w:pPr>
-      <w:r>
-        <w:rPr>
-          <w:sz w:val="18"/>
-          <w:szCs w:val="18"/>
-          <w:lang w:val="en-US"/>
-        </w:rPr>
-        <w:t xml:space="preserve">{FOR chapter3 IN </w:t>
-      </w:r>
-      <w:proofErr w:type="spellStart"/>
-      <w:proofErr w:type="gramStart"/>
-      <w:r>
-        <w:rPr>
-          <w:sz w:val="18"/>
-          <w:szCs w:val="18"/>
-          <w:lang w:val="en-US"/>
-        </w:rPr>
-        <w:t>chapters.filter</w:t>
-      </w:r>
-      <w:proofErr w:type="spellEnd"/>
-      <w:proofErr w:type="gramEnd"/>
-      <w:r>
-        <w:rPr>
-          <w:sz w:val="18"/>
-          <w:szCs w:val="18"/>
-          <w:lang w:val="en-US"/>
-        </w:rPr>
-        <w:t xml:space="preserve">(o =&gt; o. </w:t>
-      </w:r>
-      <w:proofErr w:type="spellStart"/>
-      <w:r>
-        <w:rPr>
-          <w:sz w:val="18"/>
-          <w:szCs w:val="18"/>
-          <w:lang w:val="en-US"/>
-        </w:rPr>
-        <w:t>ch_parent_id</w:t>
-      </w:r>
-      <w:proofErr w:type="spellEnd"/>
-      <w:r>
-        <w:rPr>
-          <w:sz w:val="18"/>
-          <w:szCs w:val="18"/>
-          <w:lang w:val="en-US"/>
-        </w:rPr>
-        <w:t>==$chapter2.id)}</w:t>
-      </w:r>
-    </w:p>
-    <w:p>
-      <w:pPr>
-        <w:pStyle w:val="Textoindependiente"/>
-        <w:spacing w:before="85"/>
-        <w:ind w:right="162"/>
-        <w:rPr>
-          <w:b/>
-          <w:sz w:val="18"/>
-          <w:szCs w:val="18"/>
-          <w:lang w:val="en-US"/>
-        </w:rPr>
-      </w:pPr>
-      <w:r>
-        <w:rPr>
-          <w:b/>
-          <w:sz w:val="18"/>
-          <w:szCs w:val="18"/>
-          <w:lang w:val="en-US"/>
-        </w:rPr>
-        <w:t>{$chapter3.numeral}. {$chapter3.ch_title}</w:t>
-      </w:r>
-    </w:p>
-    <w:p>
-      <w:pPr>
-        <w:pStyle w:val="Textoindependiente"/>
-        <w:spacing w:before="85"/>
-        <w:ind w:right="162"/>
-        <w:rPr>
-          <w:sz w:val="18"/>
-          <w:szCs w:val="18"/>
-          <w:lang w:val="en-US"/>
-        </w:rPr>
-      </w:pPr>
-      <w:r>
-        <w:rPr>
-          <w:sz w:val="18"/>
-          <w:szCs w:val="18"/>
-          <w:lang w:val="en-US"/>
-        </w:rPr>
-        <w:t>{HTML $chapter1.</w:t>
-      </w:r>
-      <w:r>
-        <w:rPr>
-          <w:sz w:val="18"/>
-          <w:szCs w:val="18"/>
-          <w:lang w:val="en-US"/>
-        </w:rPr>
-        <w:t>ch_description_html</w:t>
-      </w:r>
-      <w:r>
-        <w:rPr>
-          <w:sz w:val="18"/>
-          <w:szCs w:val="18"/>
-          <w:lang w:val="en-US"/>
-        </w:rPr>
-        <w:t>}</w:t>
-      </w:r>
-    </w:p>
-    <w:p>
-      <w:pPr>
-        <w:pStyle w:val="Textoindependiente"/>
-        <w:spacing w:before="85"/>
-        <w:ind w:right="162"/>
-        <w:rPr>
-          <w:sz w:val="18"/>
-          <w:szCs w:val="18"/>
-          <w:lang w:val="en-US"/>
-        </w:rPr>
-      </w:pPr>
-      <w:r>
-        <w:rPr>
-          <w:sz w:val="18"/>
-          <w:szCs w:val="18"/>
-          <w:lang w:val="en-US"/>
-        </w:rPr>
-        <w:t>{END-FOR chapter3}</w:t>
-      </w:r>
-    </w:p>
-    <w:p>
-      <w:pPr>
-        <w:pStyle w:val="Textoindependiente"/>
-        <w:spacing w:before="85"/>
-        <w:ind w:right="162"/>
-        <w:rPr>
-          <w:lang w:val="en-US"/>
-        </w:rPr>
-      </w:pPr>
-      <w:r>
-        <w:rPr>
-          <w:lang w:val="en-US"/>
-        </w:rPr>
-        <w:t>{END-FOR chapter</w:t>
-      </w:r>
-      <w:r>
-        <w:rPr>
-          <w:lang w:val="en-US"/>
-        </w:rPr>
-        <w:t>2</w:t>
-      </w:r>
-      <w:r>
-        <w:rPr>
-          <w:lang w:val="en-US"/>
-        </w:rPr>
-        <w:t>}</w:t>
-      </w:r>
-      <w:bookmarkStart w:id="0" w:name="_GoBack"/>
-      <w:bookmarkEnd w:id="0"/>
-    </w:p>
-    <w:p>
-      <w:pPr>
-        <w:pStyle w:val="Textoindependiente"/>
-        <w:spacing w:before="85"/>
-        <w:ind w:right="162"/>
-        <w:rPr>
-          <w:lang w:val="en-US"/>
-        </w:rPr>
-      </w:pPr>
-      <w:r>
-        <w:rPr>
-          <w:lang w:val="en-US"/>
-        </w:rPr>
-        <w:t>{END-FOR chapter</w:t>
-      </w:r>
-      <w:r>
-        <w:rPr>
-          <w:lang w:val="en-US"/>
-        </w:rPr>
-        <w:t>1</w:t>
-      </w:r>
-      <w:r>
-        <w:rPr>
-          <w:lang w:val="en-US"/>
-        </w:rPr>
-        <w:t>}</w:t>
-      </w:r>
-      <w:r>
-        <w:rPr>
-          <w:lang w:val="en-US"/>
-        </w:rPr>
-        <w:br/>
-      </w:r>
-      <w:r>
-        <w:rPr>
-          <w:lang w:val="en-US"/>
-        </w:rPr>
-        <w:t>{</w:t>
-      </w:r>
-      <w:r>
-        <w:rPr>
-          <w:lang w:val="en-US"/>
-        </w:rPr>
-        <w:t xml:space="preserve">END-FOR </w:t>
-      </w:r>
-      <w:r>
-        <w:rPr>
-          <w:lang w:val="en-US"/>
-        </w:rPr>
-        <w:t>chapter</w:t>
-      </w:r>
-      <w:r>
-        <w:rPr>
-          <w:lang w:val="en-US"/>
-        </w:rPr>
-        <w:t>}</w:t>
+        <w:t>{proposal.}</w:t>
       </w:r>
     </w:p>
     <w:sectPr>
@@ -1414,7 +411,7 @@
 </file>
 
 <file path=word/endnotes.xml><?xml version="1.0" encoding="utf-8"?>
-<w:endnotes xmlns:wpc="http://schemas.microsoft.com/office/word/2010/wordprocessingCanvas" xmlns:cx="http://schemas.microsoft.com/office/drawing/2014/chartex" xmlns:cx1="http://schemas.microsoft.com/office/drawing/2015/9/8/chartex" xmlns:cx2="http://schemas.microsoft.com/office/drawing/2015/10/21/chartex" xmlns:cx3="http://schemas.microsoft.com/office/drawing/2016/5/9/chartex" xmlns:cx4="http://schemas.microsoft.com/office/drawing/2016/5/10/chartex" xmlns:cx5="http://schemas.microsoft.com/office/drawing/2016/5/11/chartex" xmlns:cx6="http://schemas.microsoft.com/office/drawing/2016/5/12/chartex" xmlns:cx7="http://schemas.microsoft.com/office/drawing/2016/5/13/chartex" xmlns:cx8="http://schemas.microsoft.com/office/drawing/2016/5/14/chartex" xmlns:mc="http://schemas.openxmlformats.org/markup-compatibility/2006" xmlns:aink="http://schemas.microsoft.com/office/drawing/2016/ink" xmlns:am3d="http://schemas.microsoft.com/office/drawing/2017/model3d" xmlns:o="urn:schemas-microsoft-com:office:office" xmlns:r="http://schemas.openxmlformats.org/officeDocument/2006/relationships" xmlns:m="http://schemas.openxmlformats.org/officeDocument/2006/math" xmlns:v="urn:schemas-microsoft-com:vml" xmlns:wp14="http://schemas.microsoft.com/office/word/2010/wordprocessingDrawing" xmlns:wp="http://schemas.openxmlformats.org/drawingml/2006/wordprocessingDrawing" xmlns:w10="urn:schemas-microsoft-com:office:word" xmlns:w="http://schemas.openxmlformats.org/wordprocessingml/2006/main" xmlns:w14="http://schemas.microsoft.com/office/word/2010/wordml" xmlns:w15="http://schemas.microsoft.com/office/word/2012/wordml" xmlns:w16cid="http://schemas.microsoft.com/office/word/2016/wordml/cid" xmlns:w16se="http://schemas.microsoft.com/office/word/2015/wordml/symex" xmlns:wpg="http://schemas.microsoft.com/office/word/2010/wordprocessingGroup" xmlns:wpi="http://schemas.microsoft.com/office/word/2010/wordprocessingInk" xmlns:wne="http://schemas.microsoft.com/office/word/2006/wordml" xmlns:wps="http://schemas.microsoft.com/office/word/2010/wordprocessingShape" mc:Ignorable="w14 w15 w16se w16cid wp14">
+<w:endnotes xmlns:wpc="http://schemas.microsoft.com/office/word/2010/wordprocessingCanvas" xmlns:cx="http://schemas.microsoft.com/office/drawing/2014/chartex" xmlns:cx1="http://schemas.microsoft.com/office/drawing/2015/9/8/chartex" xmlns:cx2="http://schemas.microsoft.com/office/drawing/2015/10/21/chartex" xmlns:cx3="http://schemas.microsoft.com/office/drawing/2016/5/9/chartex" xmlns:cx4="http://schemas.microsoft.com/office/drawing/2016/5/10/chartex" xmlns:cx5="http://schemas.microsoft.com/office/drawing/2016/5/11/chartex" xmlns:cx6="http://schemas.microsoft.com/office/drawing/2016/5/12/chartex" xmlns:cx7="http://schemas.microsoft.com/office/drawing/2016/5/13/chartex" xmlns:cx8="http://schemas.microsoft.com/office/drawing/2016/5/14/chartex" xmlns:mc="http://schemas.openxmlformats.org/markup-compatibility/2006" xmlns:aink="http://schemas.microsoft.com/office/drawing/2016/ink" xmlns:am3d="http://schemas.microsoft.com/office/drawing/2017/model3d" xmlns:o="urn:schemas-microsoft-com:office:office" xmlns:r="http://schemas.openxmlformats.org/officeDocument/2006/relationships" xmlns:m="http://schemas.openxmlformats.org/officeDocument/2006/math" xmlns:v="urn:schemas-microsoft-com:vml" xmlns:wp14="http://schemas.microsoft.com/office/word/2010/wordprocessingDrawing" xmlns:wp="http://schemas.openxmlformats.org/drawingml/2006/wordprocessingDrawing" xmlns:w10="urn:schemas-microsoft-com:office:word" xmlns:w="http://schemas.openxmlformats.org/wordprocessingml/2006/main" xmlns:w14="http://schemas.microsoft.com/office/word/2010/wordml" xmlns:w15="http://schemas.microsoft.com/office/word/2012/wordml" xmlns:w16cex="http://schemas.microsoft.com/office/word/2018/wordml/cex" xmlns:w16cid="http://schemas.microsoft.com/office/word/2016/wordml/cid" xmlns:w16="http://schemas.microsoft.com/office/word/2018/wordml" xmlns:w16sdtdh="http://schemas.microsoft.com/office/word/2020/wordml/sdtdatahash" xmlns:w16se="http://schemas.microsoft.com/office/word/2015/wordml/symex" xmlns:wpg="http://schemas.microsoft.com/office/word/2010/wordprocessingGroup" xmlns:wpi="http://schemas.microsoft.com/office/word/2010/wordprocessingInk" xmlns:wne="http://schemas.microsoft.com/office/word/2006/wordml" xmlns:wps="http://schemas.microsoft.com/office/word/2010/wordprocessingShape" mc:Ignorable="w14 w15 w16se w16cid w16 w16cex w16sdtdh wp14">
   <w:endnote w:type="separator" w:id="-1">
     <w:p>
       <w:r>
@@ -1433,7 +430,7 @@
 </file>
 
 <file path=word/footnotes.xml><?xml version="1.0" encoding="utf-8"?>
-<w:footnotes xmlns:wpc="http://schemas.microsoft.com/office/word/2010/wordprocessingCanvas" xmlns:cx="http://schemas.microsoft.com/office/drawing/2014/chartex" xmlns:cx1="http://schemas.microsoft.com/office/drawing/2015/9/8/chartex" xmlns:cx2="http://schemas.microsoft.com/office/drawing/2015/10/21/chartex" xmlns:cx3="http://schemas.microsoft.com/office/drawing/2016/5/9/chartex" xmlns:cx4="http://schemas.microsoft.com/office/drawing/2016/5/10/chartex" xmlns:cx5="http://schemas.microsoft.com/office/drawing/2016/5/11/chartex" xmlns:cx6="http://schemas.microsoft.com/office/drawing/2016/5/12/chartex" xmlns:cx7="http://schemas.microsoft.com/office/drawing/2016/5/13/chartex" xmlns:cx8="http://schemas.microsoft.com/office/drawing/2016/5/14/chartex" xmlns:mc="http://schemas.openxmlformats.org/markup-compatibility/2006" xmlns:aink="http://schemas.microsoft.com/office/drawing/2016/ink" xmlns:am3d="http://schemas.microsoft.com/office/drawing/2017/model3d" xmlns:o="urn:schemas-microsoft-com:office:office" xmlns:r="http://schemas.openxmlformats.org/officeDocument/2006/relationships" xmlns:m="http://schemas.openxmlformats.org/officeDocument/2006/math" xmlns:v="urn:schemas-microsoft-com:vml" xmlns:wp14="http://schemas.microsoft.com/office/word/2010/wordprocessingDrawing" xmlns:wp="http://schemas.openxmlformats.org/drawingml/2006/wordprocessingDrawing" xmlns:w10="urn:schemas-microsoft-com:office:word" xmlns:w="http://schemas.openxmlformats.org/wordprocessingml/2006/main" xmlns:w14="http://schemas.microsoft.com/office/word/2010/wordml" xmlns:w15="http://schemas.microsoft.com/office/word/2012/wordml" xmlns:w16cid="http://schemas.microsoft.com/office/word/2016/wordml/cid" xmlns:w16se="http://schemas.microsoft.com/office/word/2015/wordml/symex" xmlns:wpg="http://schemas.microsoft.com/office/word/2010/wordprocessingGroup" xmlns:wpi="http://schemas.microsoft.com/office/word/2010/wordprocessingInk" xmlns:wne="http://schemas.microsoft.com/office/word/2006/wordml" xmlns:wps="http://schemas.microsoft.com/office/word/2010/wordprocessingShape" mc:Ignorable="w14 w15 w16se w16cid wp14">
+<w:footnotes xmlns:wpc="http://schemas.microsoft.com/office/word/2010/wordprocessingCanvas" xmlns:cx="http://schemas.microsoft.com/office/drawing/2014/chartex" xmlns:cx1="http://schemas.microsoft.com/office/drawing/2015/9/8/chartex" xmlns:cx2="http://schemas.microsoft.com/office/drawing/2015/10/21/chartex" xmlns:cx3="http://schemas.microsoft.com/office/drawing/2016/5/9/chartex" xmlns:cx4="http://schemas.microsoft.com/office/drawing/2016/5/10/chartex" xmlns:cx5="http://schemas.microsoft.com/office/drawing/2016/5/11/chartex" xmlns:cx6="http://schemas.microsoft.com/office/drawing/2016/5/12/chartex" xmlns:cx7="http://schemas.microsoft.com/office/drawing/2016/5/13/chartex" xmlns:cx8="http://schemas.microsoft.com/office/drawing/2016/5/14/chartex" xmlns:mc="http://schemas.openxmlformats.org/markup-compatibility/2006" xmlns:aink="http://schemas.microsoft.com/office/drawing/2016/ink" xmlns:am3d="http://schemas.microsoft.com/office/drawing/2017/model3d" xmlns:o="urn:schemas-microsoft-com:office:office" xmlns:r="http://schemas.openxmlformats.org/officeDocument/2006/relationships" xmlns:m="http://schemas.openxmlformats.org/officeDocument/2006/math" xmlns:v="urn:schemas-microsoft-com:vml" xmlns:wp14="http://schemas.microsoft.com/office/word/2010/wordprocessingDrawing" xmlns:wp="http://schemas.openxmlformats.org/drawingml/2006/wordprocessingDrawing" xmlns:w10="urn:schemas-microsoft-com:office:word" xmlns:w="http://schemas.openxmlformats.org/wordprocessingml/2006/main" xmlns:w14="http://schemas.microsoft.com/office/word/2010/wordml" xmlns:w15="http://schemas.microsoft.com/office/word/2012/wordml" xmlns:w16cex="http://schemas.microsoft.com/office/word/2018/wordml/cex" xmlns:w16cid="http://schemas.microsoft.com/office/word/2016/wordml/cid" xmlns:w16="http://schemas.microsoft.com/office/word/2018/wordml" xmlns:w16sdtdh="http://schemas.microsoft.com/office/word/2020/wordml/sdtdatahash" xmlns:w16se="http://schemas.microsoft.com/office/word/2015/wordml/symex" xmlns:wpg="http://schemas.microsoft.com/office/word/2010/wordprocessingGroup" xmlns:wpi="http://schemas.microsoft.com/office/word/2010/wordprocessingInk" xmlns:wne="http://schemas.microsoft.com/office/word/2006/wordml" xmlns:wps="http://schemas.microsoft.com/office/word/2010/wordprocessingShape" mc:Ignorable="w14 w15 w16se w16cid w16 w16cex w16sdtdh wp14">
   <w:footnote w:type="separator" w:id="-1">
     <w:p>
       <w:r>
@@ -1452,7 +449,7 @@
 </file>
 
 <file path=word/header1.xml><?xml version="1.0" encoding="utf-8"?>
-<w:hdr xmlns:wpc="http://schemas.microsoft.com/office/word/2010/wordprocessingCanvas" xmlns:cx="http://schemas.microsoft.com/office/drawing/2014/chartex" xmlns:cx1="http://schemas.microsoft.com/office/drawing/2015/9/8/chartex" xmlns:cx2="http://schemas.microsoft.com/office/drawing/2015/10/21/chartex" xmlns:cx3="http://schemas.microsoft.com/office/drawing/2016/5/9/chartex" xmlns:cx4="http://schemas.microsoft.com/office/drawing/2016/5/10/chartex" xmlns:cx5="http://schemas.microsoft.com/office/drawing/2016/5/11/chartex" xmlns:cx6="http://schemas.microsoft.com/office/drawing/2016/5/12/chartex" xmlns:cx7="http://schemas.microsoft.com/office/drawing/2016/5/13/chartex" xmlns:cx8="http://schemas.microsoft.com/office/drawing/2016/5/14/chartex" xmlns:mc="http://schemas.openxmlformats.org/markup-compatibility/2006" xmlns:aink="http://schemas.microsoft.com/office/drawing/2016/ink" xmlns:am3d="http://schemas.microsoft.com/office/drawing/2017/model3d" xmlns:o="urn:schemas-microsoft-com:office:office" xmlns:r="http://schemas.openxmlformats.org/officeDocument/2006/relationships" xmlns:m="http://schemas.openxmlformats.org/officeDocument/2006/math" xmlns:v="urn:schemas-microsoft-com:vml" xmlns:wp14="http://schemas.microsoft.com/office/word/2010/wordprocessingDrawing" xmlns:wp="http://schemas.openxmlformats.org/drawingml/2006/wordprocessingDrawing" xmlns:w10="urn:schemas-microsoft-com:office:word" xmlns:w="http://schemas.openxmlformats.org/wordprocessingml/2006/main" xmlns:w14="http://schemas.microsoft.com/office/word/2010/wordml" xmlns:w15="http://schemas.microsoft.com/office/word/2012/wordml" xmlns:w16cid="http://schemas.microsoft.com/office/word/2016/wordml/cid" xmlns:w16se="http://schemas.microsoft.com/office/word/2015/wordml/symex" xmlns:wpg="http://schemas.microsoft.com/office/word/2010/wordprocessingGroup" xmlns:wpi="http://schemas.microsoft.com/office/word/2010/wordprocessingInk" xmlns:wne="http://schemas.microsoft.com/office/word/2006/wordml" xmlns:wps="http://schemas.microsoft.com/office/word/2010/wordprocessingShape" mc:Ignorable="w14 w15 w16se w16cid wp14">
+<w:hdr xmlns:wpc="http://schemas.microsoft.com/office/word/2010/wordprocessingCanvas" xmlns:cx="http://schemas.microsoft.com/office/drawing/2014/chartex" xmlns:cx1="http://schemas.microsoft.com/office/drawing/2015/9/8/chartex" xmlns:cx2="http://schemas.microsoft.com/office/drawing/2015/10/21/chartex" xmlns:cx3="http://schemas.microsoft.com/office/drawing/2016/5/9/chartex" xmlns:cx4="http://schemas.microsoft.com/office/drawing/2016/5/10/chartex" xmlns:cx5="http://schemas.microsoft.com/office/drawing/2016/5/11/chartex" xmlns:cx6="http://schemas.microsoft.com/office/drawing/2016/5/12/chartex" xmlns:cx7="http://schemas.microsoft.com/office/drawing/2016/5/13/chartex" xmlns:cx8="http://schemas.microsoft.com/office/drawing/2016/5/14/chartex" xmlns:mc="http://schemas.openxmlformats.org/markup-compatibility/2006" xmlns:aink="http://schemas.microsoft.com/office/drawing/2016/ink" xmlns:am3d="http://schemas.microsoft.com/office/drawing/2017/model3d" xmlns:o="urn:schemas-microsoft-com:office:office" xmlns:r="http://schemas.openxmlformats.org/officeDocument/2006/relationships" xmlns:m="http://schemas.openxmlformats.org/officeDocument/2006/math" xmlns:v="urn:schemas-microsoft-com:vml" xmlns:wp14="http://schemas.microsoft.com/office/word/2010/wordprocessingDrawing" xmlns:wp="http://schemas.openxmlformats.org/drawingml/2006/wordprocessingDrawing" xmlns:w10="urn:schemas-microsoft-com:office:word" xmlns:w="http://schemas.openxmlformats.org/wordprocessingml/2006/main" xmlns:w14="http://schemas.microsoft.com/office/word/2010/wordml" xmlns:w15="http://schemas.microsoft.com/office/word/2012/wordml" xmlns:w16cex="http://schemas.microsoft.com/office/word/2018/wordml/cex" xmlns:w16cid="http://schemas.microsoft.com/office/word/2016/wordml/cid" xmlns:w16="http://schemas.microsoft.com/office/word/2018/wordml" xmlns:w16sdtdh="http://schemas.microsoft.com/office/word/2020/wordml/sdtdatahash" xmlns:w16se="http://schemas.microsoft.com/office/word/2015/wordml/symex" xmlns:wpg="http://schemas.microsoft.com/office/word/2010/wordprocessingGroup" xmlns:wpi="http://schemas.microsoft.com/office/word/2010/wordprocessingInk" xmlns:wne="http://schemas.microsoft.com/office/word/2006/wordml" xmlns:wps="http://schemas.microsoft.com/office/word/2010/wordprocessingShape" mc:Ignorable="w14 w15 w16se w16cid w16 w16cex w16sdtdh wp14">
   <w:p>
     <w:pPr>
       <w:pStyle w:val="Encabezado"/>
@@ -1462,7 +459,7 @@
         <w:noProof/>
       </w:rPr>
       <w:drawing>
-        <wp:anchor distT="0" distB="0" distL="0" distR="0" simplePos="0" relativeHeight="251659264" behindDoc="1" locked="0" layoutInCell="1" allowOverlap="1" wp14:anchorId="36C7C6C2" wp14:editId="2920CF27">
+        <wp:anchor distT="0" distB="0" distL="0" distR="0" simplePos="0" relativeHeight="251659264" behindDoc="1" locked="0" layoutInCell="1" allowOverlap="1" wp14:anchorId="2E331914" wp14:editId="7955D108">
           <wp:simplePos x="0" y="0"/>
           <wp:positionH relativeFrom="margin">
             <wp:align>left</wp:align>
@@ -1513,7 +510,7 @@
 </file>
 
 <file path=word/numbering.xml><?xml version="1.0" encoding="utf-8"?>
-<w:numbering xmlns:wpc="http://schemas.microsoft.com/office/word/2010/wordprocessingCanvas" xmlns:cx="http://schemas.microsoft.com/office/drawing/2014/chartex" xmlns:cx1="http://schemas.microsoft.com/office/drawing/2015/9/8/chartex" xmlns:cx2="http://schemas.microsoft.com/office/drawing/2015/10/21/chartex" xmlns:cx3="http://schemas.microsoft.com/office/drawing/2016/5/9/chartex" xmlns:cx4="http://schemas.microsoft.com/office/drawing/2016/5/10/chartex" xmlns:cx5="http://schemas.microsoft.com/office/drawing/2016/5/11/chartex" xmlns:cx6="http://schemas.microsoft.com/office/drawing/2016/5/12/chartex" xmlns:cx7="http://schemas.microsoft.com/office/drawing/2016/5/13/chartex" xmlns:cx8="http://schemas.microsoft.com/office/drawing/2016/5/14/chartex" xmlns:mc="http://schemas.openxmlformats.org/markup-compatibility/2006" xmlns:aink="http://schemas.microsoft.com/office/drawing/2016/ink" xmlns:am3d="http://schemas.microsoft.com/office/drawing/2017/model3d" xmlns:o="urn:schemas-microsoft-com:office:office" xmlns:r="http://schemas.openxmlformats.org/officeDocument/2006/relationships" xmlns:m="http://schemas.openxmlformats.org/officeDocument/2006/math" xmlns:v="urn:schemas-microsoft-com:vml" xmlns:wp14="http://schemas.microsoft.com/office/word/2010/wordprocessingDrawing" xmlns:wp="http://schemas.openxmlformats.org/drawingml/2006/wordprocessingDrawing" xmlns:w10="urn:schemas-microsoft-com:office:word" xmlns:w="http://schemas.openxmlformats.org/wordprocessingml/2006/main" xmlns:w14="http://schemas.microsoft.com/office/word/2010/wordml" xmlns:w15="http://schemas.microsoft.com/office/word/2012/wordml" xmlns:w16cid="http://schemas.microsoft.com/office/word/2016/wordml/cid" xmlns:w16se="http://schemas.microsoft.com/office/word/2015/wordml/symex" xmlns:wpg="http://schemas.microsoft.com/office/word/2010/wordprocessingGroup" xmlns:wpi="http://schemas.microsoft.com/office/word/2010/wordprocessingInk" xmlns:wne="http://schemas.microsoft.com/office/word/2006/wordml" xmlns:wps="http://schemas.microsoft.com/office/word/2010/wordprocessingShape" mc:Ignorable="w14 w15 w16se w16cid wp14">
+<w:numbering xmlns:wpc="http://schemas.microsoft.com/office/word/2010/wordprocessingCanvas" xmlns:cx="http://schemas.microsoft.com/office/drawing/2014/chartex" xmlns:cx1="http://schemas.microsoft.com/office/drawing/2015/9/8/chartex" xmlns:cx2="http://schemas.microsoft.com/office/drawing/2015/10/21/chartex" xmlns:cx3="http://schemas.microsoft.com/office/drawing/2016/5/9/chartex" xmlns:cx4="http://schemas.microsoft.com/office/drawing/2016/5/10/chartex" xmlns:cx5="http://schemas.microsoft.com/office/drawing/2016/5/11/chartex" xmlns:cx6="http://schemas.microsoft.com/office/drawing/2016/5/12/chartex" xmlns:cx7="http://schemas.microsoft.com/office/drawing/2016/5/13/chartex" xmlns:cx8="http://schemas.microsoft.com/office/drawing/2016/5/14/chartex" xmlns:mc="http://schemas.openxmlformats.org/markup-compatibility/2006" xmlns:aink="http://schemas.microsoft.com/office/drawing/2016/ink" xmlns:am3d="http://schemas.microsoft.com/office/drawing/2017/model3d" xmlns:o="urn:schemas-microsoft-com:office:office" xmlns:r="http://schemas.openxmlformats.org/officeDocument/2006/relationships" xmlns:m="http://schemas.openxmlformats.org/officeDocument/2006/math" xmlns:v="urn:schemas-microsoft-com:vml" xmlns:wp14="http://schemas.microsoft.com/office/word/2010/wordprocessingDrawing" xmlns:wp="http://schemas.openxmlformats.org/drawingml/2006/wordprocessingDrawing" xmlns:w10="urn:schemas-microsoft-com:office:word" xmlns:w="http://schemas.openxmlformats.org/wordprocessingml/2006/main" xmlns:w14="http://schemas.microsoft.com/office/word/2010/wordml" xmlns:w15="http://schemas.microsoft.com/office/word/2012/wordml" xmlns:w16cex="http://schemas.microsoft.com/office/word/2018/wordml/cex" xmlns:w16cid="http://schemas.microsoft.com/office/word/2016/wordml/cid" xmlns:w16="http://schemas.microsoft.com/office/word/2018/wordml" xmlns:w16sdtdh="http://schemas.microsoft.com/office/word/2020/wordml/sdtdatahash" xmlns:w16se="http://schemas.microsoft.com/office/word/2015/wordml/symex" xmlns:wpg="http://schemas.microsoft.com/office/word/2010/wordprocessingGroup" xmlns:wpi="http://schemas.microsoft.com/office/word/2010/wordprocessingInk" xmlns:wne="http://schemas.microsoft.com/office/word/2006/wordml" xmlns:wps="http://schemas.microsoft.com/office/word/2010/wordprocessingShape" mc:Ignorable="w14 w15 w16se w16cid w16 w16cex w16sdtdh wp14">
   <w:abstractNum w:abstractNumId="0" w15:restartNumberingAfterBreak="0">
     <w:nsid w:val="118F568B"/>
     <w:multiLevelType w:val="hybridMultilevel"/>
@@ -3243,7 +2240,7 @@
 </file>
 
 <file path=word/styles.xml><?xml version="1.0" encoding="utf-8"?>
-<w:styles xmlns:mc="http://schemas.openxmlformats.org/markup-compatibility/2006" xmlns:r="http://schemas.openxmlformats.org/officeDocument/2006/relationships" xmlns:w="http://schemas.openxmlformats.org/wordprocessingml/2006/main" xmlns:w14="http://schemas.microsoft.com/office/word/2010/wordml" xmlns:w15="http://schemas.microsoft.com/office/word/2012/wordml" xmlns:w16cid="http://schemas.microsoft.com/office/word/2016/wordml/cid" xmlns:w16se="http://schemas.microsoft.com/office/word/2015/wordml/symex" mc:Ignorable="w14 w15 w16se w16cid">
+<w:styles xmlns:mc="http://schemas.openxmlformats.org/markup-compatibility/2006" xmlns:r="http://schemas.openxmlformats.org/officeDocument/2006/relationships" xmlns:w="http://schemas.openxmlformats.org/wordprocessingml/2006/main" xmlns:w14="http://schemas.microsoft.com/office/word/2010/wordml" xmlns:w15="http://schemas.microsoft.com/office/word/2012/wordml" xmlns:w16cex="http://schemas.microsoft.com/office/word/2018/wordml/cex" xmlns:w16cid="http://schemas.microsoft.com/office/word/2016/wordml/cid" xmlns:w16="http://schemas.microsoft.com/office/word/2018/wordml" xmlns:w16sdtdh="http://schemas.microsoft.com/office/word/2020/wordml/sdtdatahash" xmlns:w16se="http://schemas.microsoft.com/office/word/2015/wordml/symex" mc:Ignorable="w14 w15 w16se w16cid w16 w16cex w16sdtdh">
   <w:docDefaults>
     <w:rPrDefault>
       <w:rPr>
@@ -3261,7 +2258,7 @@
       </w:pPr>
     </w:pPrDefault>
   </w:docDefaults>
-  <w:latentStyles w:defLockedState="0" w:defUIPriority="99" w:defSemiHidden="0" w:defUnhideWhenUsed="0" w:defQFormat="0" w:count="375">
+  <w:latentStyles w:defLockedState="0" w:defUIPriority="99" w:defSemiHidden="0" w:defUnhideWhenUsed="0" w:defQFormat="0" w:count="376">
     <w:lsdException w:name="Normal" w:uiPriority="0" w:qFormat="1"/>
     <w:lsdException w:name="heading 1" w:uiPriority="9" w:qFormat="1"/>
     <w:lsdException w:name="heading 2" w:semiHidden="1" w:uiPriority="9" w:unhideWhenUsed="1" w:qFormat="1"/>
@@ -3367,7 +2364,6 @@
     <w:lsdException w:name="HTML Sample" w:semiHidden="1" w:unhideWhenUsed="1"/>
     <w:lsdException w:name="HTML Typewriter" w:semiHidden="1" w:unhideWhenUsed="1"/>
     <w:lsdException w:name="HTML Variable" w:semiHidden="1" w:unhideWhenUsed="1"/>
-    <w:lsdException w:name="Normal Table" w:semiHidden="1" w:unhideWhenUsed="1"/>
     <w:lsdException w:name="annotation subject" w:semiHidden="1" w:unhideWhenUsed="1"/>
     <w:lsdException w:name="No List" w:semiHidden="1" w:unhideWhenUsed="1"/>
     <w:lsdException w:name="Outline List 1" w:semiHidden="1" w:unhideWhenUsed="1"/>
@@ -3414,10 +2410,8 @@
     <w:lsdException w:name="Table Subtle 2" w:semiHidden="1" w:unhideWhenUsed="1"/>
     <w:lsdException w:name="Table Web 1" w:semiHidden="1" w:unhideWhenUsed="1"/>
     <w:lsdException w:name="Table Web 2" w:semiHidden="1" w:unhideWhenUsed="1"/>
-    <w:lsdException w:name="Table Web 3" w:semiHidden="1" w:unhideWhenUsed="1"/>
     <w:lsdException w:name="Balloon Text" w:semiHidden="1" w:unhideWhenUsed="1"/>
     <w:lsdException w:name="Table Grid" w:uiPriority="39"/>
-    <w:lsdException w:name="Table Theme" w:semiHidden="1" w:unhideWhenUsed="1"/>
     <w:lsdException w:name="Placeholder Text" w:semiHidden="1"/>
     <w:lsdException w:name="No Spacing" w:uiPriority="1" w:qFormat="1"/>
     <w:lsdException w:name="Light Shading" w:uiPriority="60"/>
@@ -3637,6 +2631,7 @@
     <w:lsdException w:name="Smart Hyperlink" w:semiHidden="1" w:unhideWhenUsed="1"/>
     <w:lsdException w:name="Hashtag" w:semiHidden="1" w:unhideWhenUsed="1"/>
     <w:lsdException w:name="Unresolved Mention" w:semiHidden="1" w:unhideWhenUsed="1"/>
+    <w:lsdException w:name="Smart Link" w:semiHidden="1" w:unhideWhenUsed="1"/>
   </w:latentStyles>
   <w:style w:type="paragraph" w:default="1" w:styleId="Normal">
     <w:name w:val="Normal"/>

</xml_diff>

<commit_message>
feat: Versión y Despliegue
</commit_message>
<xml_diff>
--- a/public/data/convocatoria.docx
+++ b/public/data/convocatoria.docx
@@ -1,6 +1,6 @@
 
 <file path=word/document.xml><?xml version="1.0" encoding="utf-8"?>
-<w:document xmlns:wpc="http://schemas.microsoft.com/office/word/2010/wordprocessingCanvas" xmlns:cx="http://schemas.microsoft.com/office/drawing/2014/chartex" xmlns:cx1="http://schemas.microsoft.com/office/drawing/2015/9/8/chartex" xmlns:cx2="http://schemas.microsoft.com/office/drawing/2015/10/21/chartex" xmlns:cx3="http://schemas.microsoft.com/office/drawing/2016/5/9/chartex" xmlns:cx4="http://schemas.microsoft.com/office/drawing/2016/5/10/chartex" xmlns:cx5="http://schemas.microsoft.com/office/drawing/2016/5/11/chartex" xmlns:cx6="http://schemas.microsoft.com/office/drawing/2016/5/12/chartex" xmlns:cx7="http://schemas.microsoft.com/office/drawing/2016/5/13/chartex" xmlns:cx8="http://schemas.microsoft.com/office/drawing/2016/5/14/chartex" xmlns:mc="http://schemas.openxmlformats.org/markup-compatibility/2006" xmlns:aink="http://schemas.microsoft.com/office/drawing/2016/ink" xmlns:am3d="http://schemas.microsoft.com/office/drawing/2017/model3d" xmlns:o="urn:schemas-microsoft-com:office:office" xmlns:r="http://schemas.openxmlformats.org/officeDocument/2006/relationships" xmlns:m="http://schemas.openxmlformats.org/officeDocument/2006/math" xmlns:v="urn:schemas-microsoft-com:vml" xmlns:wp14="http://schemas.microsoft.com/office/word/2010/wordprocessingDrawing" xmlns:wp="http://schemas.openxmlformats.org/drawingml/2006/wordprocessingDrawing" xmlns:w10="urn:schemas-microsoft-com:office:word" xmlns:w="http://schemas.openxmlformats.org/wordprocessingml/2006/main" xmlns:w14="http://schemas.microsoft.com/office/word/2010/wordml" xmlns:w15="http://schemas.microsoft.com/office/word/2012/wordml" xmlns:w16cid="http://schemas.microsoft.com/office/word/2016/wordml/cid" xmlns:w16se="http://schemas.microsoft.com/office/word/2015/wordml/symex" xmlns:wpg="http://schemas.microsoft.com/office/word/2010/wordprocessingGroup" xmlns:wpi="http://schemas.microsoft.com/office/word/2010/wordprocessingInk" xmlns:wne="http://schemas.microsoft.com/office/word/2006/wordml" xmlns:wps="http://schemas.microsoft.com/office/word/2010/wordprocessingShape" mc:Ignorable="w14 w15 w16se w16cid wp14">
+<w:document xmlns:wpc="http://schemas.microsoft.com/office/word/2010/wordprocessingCanvas" xmlns:cx="http://schemas.microsoft.com/office/drawing/2014/chartex" xmlns:cx1="http://schemas.microsoft.com/office/drawing/2015/9/8/chartex" xmlns:cx2="http://schemas.microsoft.com/office/drawing/2015/10/21/chartex" xmlns:cx3="http://schemas.microsoft.com/office/drawing/2016/5/9/chartex" xmlns:cx4="http://schemas.microsoft.com/office/drawing/2016/5/10/chartex" xmlns:cx5="http://schemas.microsoft.com/office/drawing/2016/5/11/chartex" xmlns:cx6="http://schemas.microsoft.com/office/drawing/2016/5/12/chartex" xmlns:cx7="http://schemas.microsoft.com/office/drawing/2016/5/13/chartex" xmlns:cx8="http://schemas.microsoft.com/office/drawing/2016/5/14/chartex" xmlns:mc="http://schemas.openxmlformats.org/markup-compatibility/2006" xmlns:aink="http://schemas.microsoft.com/office/drawing/2016/ink" xmlns:am3d="http://schemas.microsoft.com/office/drawing/2017/model3d" xmlns:o="urn:schemas-microsoft-com:office:office" xmlns:r="http://schemas.openxmlformats.org/officeDocument/2006/relationships" xmlns:m="http://schemas.openxmlformats.org/officeDocument/2006/math" xmlns:v="urn:schemas-microsoft-com:vml" xmlns:wp14="http://schemas.microsoft.com/office/word/2010/wordprocessingDrawing" xmlns:wp="http://schemas.openxmlformats.org/drawingml/2006/wordprocessingDrawing" xmlns:w10="urn:schemas-microsoft-com:office:word" xmlns:w="http://schemas.openxmlformats.org/wordprocessingml/2006/main" xmlns:w14="http://schemas.microsoft.com/office/word/2010/wordml" xmlns:w15="http://schemas.microsoft.com/office/word/2012/wordml" xmlns:w16cex="http://schemas.microsoft.com/office/word/2018/wordml/cex" xmlns:w16cid="http://schemas.microsoft.com/office/word/2016/wordml/cid" xmlns:w16="http://schemas.microsoft.com/office/word/2018/wordml" xmlns:w16sdtdh="http://schemas.microsoft.com/office/word/2020/wordml/sdtdatahash" xmlns:w16se="http://schemas.microsoft.com/office/word/2015/wordml/symex" xmlns:wpg="http://schemas.microsoft.com/office/word/2010/wordprocessingGroup" xmlns:wpi="http://schemas.microsoft.com/office/word/2010/wordprocessingInk" xmlns:wne="http://schemas.microsoft.com/office/word/2006/wordml" xmlns:wps="http://schemas.microsoft.com/office/word/2010/wordprocessingShape" mc:Ignorable="w14 w15 w16se w16cid w16 w16cex w16sdtdh wp14">
   <w:body>
     <w:p>
       <w:pPr>
@@ -27,7 +27,7 @@
         <mc:AlternateContent>
           <mc:Choice Requires="wps">
             <w:drawing>
-              <wp:inline distT="0" distB="0" distL="0" distR="0">
+              <wp:inline distT="0" distB="0" distL="0" distR="0" wp14:anchorId="47D06BD4" wp14:editId="21C5814E">
                 <wp:extent cx="6064369" cy="992038"/>
                 <wp:effectExtent l="0" t="0" r="12700" b="17780"/>
                 <wp:docPr id="2" name="docshape3"/>
@@ -107,37 +107,26 @@
                               </w:rPr>
                               <w:t>{</w:t>
                             </w:r>
-                            <w:proofErr w:type="spellStart"/>
-                            <w:proofErr w:type="gramStart"/>
                             <w:r>
                               <w:rPr>
                                 <w:b/>
                                 <w:spacing w:val="-13"/>
                                 <w:sz w:val="28"/>
+                                <w:u w:val="single"/>
                                 <w:lang w:val="en-US"/>
                               </w:rPr>
-                              <w:t>item</w:t>
+                              <w:t>c</w:t>
                             </w:r>
                             <w:r>
                               <w:rPr>
                                 <w:b/>
                                 <w:spacing w:val="-13"/>
                                 <w:sz w:val="28"/>
+                                <w:u w:val="single"/>
                                 <w:lang w:val="en-US"/>
                               </w:rPr>
-                              <w:t>.call</w:t>
+                              <w:t>onvocatoria.call_name</w:t>
                             </w:r>
-                            <w:proofErr w:type="gramEnd"/>
-                            <w:r>
-                              <w:rPr>
-                                <w:b/>
-                                <w:spacing w:val="-13"/>
-                                <w:sz w:val="28"/>
-                                <w:lang w:val="en-US"/>
-                              </w:rPr>
-                              <w:t>_code</w:t>
-                            </w:r>
-                            <w:proofErr w:type="spellEnd"/>
                             <w:r>
                               <w:rPr>
                                 <w:b/>
@@ -167,8 +156,6 @@
                               </w:rPr>
                               <w:t>{</w:t>
                             </w:r>
-                            <w:proofErr w:type="spellStart"/>
-                            <w:proofErr w:type="gramStart"/>
                             <w:r>
                               <w:rPr>
                                 <w:i/>
@@ -183,18 +170,8 @@
                                 <w:sz w:val="20"/>
                                 <w:lang w:val="en-US"/>
                               </w:rPr>
-                              <w:t>.call</w:t>
+                              <w:t>.call_name</w:t>
                             </w:r>
-                            <w:proofErr w:type="gramEnd"/>
-                            <w:r>
-                              <w:rPr>
-                                <w:i/>
-                                <w:sz w:val="20"/>
-                                <w:lang w:val="en-US"/>
-                              </w:rPr>
-                              <w:t>_name</w:t>
-                            </w:r>
-                            <w:proofErr w:type="spellEnd"/>
                             <w:r>
                               <w:rPr>
                                 <w:i/>
@@ -217,11 +194,11 @@
           </mc:Choice>
           <mc:Fallback>
             <w:pict>
-              <v:shapetype id="_x0000_t202" coordsize="21600,21600" o:spt="202" path="m,l,21600r21600,l21600,xe">
+              <v:shapetype w14:anchorId="47D06BD4" id="_x0000_t202" coordsize="21600,21600" o:spt="202" path="m,l,21600r21600,l21600,xe">
                 <v:stroke joinstyle="miter"/>
                 <v:path gradientshapeok="t" o:connecttype="rect"/>
               </v:shapetype>
-              <v:shape id="docshape3" o:spid="_x0000_s1026" type="#_x0000_t202" style="width:477.5pt;height:78.1pt;visibility:visible;mso-wrap-style:square;mso-left-percent:-10001;mso-top-percent:-10001;mso-position-horizontal:absolute;mso-position-horizontal-relative:char;mso-position-vertical:absolute;mso-position-vertical-relative:line;mso-left-percent:-10001;mso-top-percent:-10001;v-text-anchor:top" o:gfxdata="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" filled="f" strokecolor="#00af50" strokeweight=".48pt">
+              <v:shape id="docshape3" o:spid="_x0000_s1026" type="#_x0000_t202" style="width:477.5pt;height:78.1pt;visibility:visible;mso-wrap-style:square;mso-left-percent:-10001;mso-top-percent:-10001;mso-position-horizontal:absolute;mso-position-horizontal-relative:char;mso-position-vertical:absolute;mso-position-vertical-relative:line;mso-left-percent:-10001;mso-top-percent:-10001;v-text-anchor:top" o:gfxdata="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" filled="f" strokecolor="#00af50" strokeweight=".48pt">
                 <v:textbox inset="0,0,0,0">
                   <w:txbxContent>
                     <w:p>
@@ -262,37 +239,26 @@
                         </w:rPr>
                         <w:t>{</w:t>
                       </w:r>
-                      <w:proofErr w:type="spellStart"/>
-                      <w:proofErr w:type="gramStart"/>
                       <w:r>
                         <w:rPr>
                           <w:b/>
                           <w:spacing w:val="-13"/>
                           <w:sz w:val="28"/>
+                          <w:u w:val="single"/>
                           <w:lang w:val="en-US"/>
                         </w:rPr>
-                        <w:t>item</w:t>
+                        <w:t>c</w:t>
                       </w:r>
                       <w:r>
                         <w:rPr>
                           <w:b/>
                           <w:spacing w:val="-13"/>
                           <w:sz w:val="28"/>
+                          <w:u w:val="single"/>
                           <w:lang w:val="en-US"/>
                         </w:rPr>
-                        <w:t>.call</w:t>
+                        <w:t>onvocatoria.call_name</w:t>
                       </w:r>
-                      <w:proofErr w:type="gramEnd"/>
-                      <w:r>
-                        <w:rPr>
-                          <w:b/>
-                          <w:spacing w:val="-13"/>
-                          <w:sz w:val="28"/>
-                          <w:lang w:val="en-US"/>
-                        </w:rPr>
-                        <w:t>_code</w:t>
-                      </w:r>
-                      <w:proofErr w:type="spellEnd"/>
                       <w:r>
                         <w:rPr>
                           <w:b/>
@@ -322,8 +288,6 @@
                         </w:rPr>
                         <w:t>{</w:t>
                       </w:r>
-                      <w:proofErr w:type="spellStart"/>
-                      <w:proofErr w:type="gramStart"/>
                       <w:r>
                         <w:rPr>
                           <w:i/>
@@ -338,18 +302,8 @@
                           <w:sz w:val="20"/>
                           <w:lang w:val="en-US"/>
                         </w:rPr>
-                        <w:t>.call</w:t>
+                        <w:t>.call_name</w:t>
                       </w:r>
-                      <w:proofErr w:type="gramEnd"/>
-                      <w:r>
-                        <w:rPr>
-                          <w:i/>
-                          <w:sz w:val="20"/>
-                          <w:lang w:val="en-US"/>
-                        </w:rPr>
-                        <w:t>_name</w:t>
-                      </w:r>
-                      <w:proofErr w:type="spellEnd"/>
                       <w:r>
                         <w:rPr>
                           <w:i/>
@@ -358,8 +312,6 @@
                         </w:rPr>
                         <w:t>}</w:t>
                       </w:r>
-                      <w:bookmarkStart w:id="1" w:name="_GoBack"/>
-                      <w:bookmarkEnd w:id="1"/>
                     </w:p>
                   </w:txbxContent>
                 </v:textbox>
@@ -383,1022 +335,67 @@
         <w:pStyle w:val="Textoindependiente"/>
         <w:rPr>
           <w:rFonts w:ascii="Times New Roman"/>
-          <w:lang w:val="en-US"/>
+          <w:b/>
+          <w:bCs/>
         </w:rPr>
       </w:pPr>
       <w:r>
         <w:rPr>
           <w:rFonts w:ascii="Times New Roman"/>
-          <w:lang w:val="en-US"/>
+          <w:b/>
+          <w:bCs/>
         </w:rPr>
-        <w:t>{</w:t>
+        <w:t>Informac</w:t>
       </w:r>
       <w:r>
         <w:rPr>
           <w:rFonts w:ascii="Times New Roman"/>
-          <w:lang w:val="en-US"/>
+          <w:b/>
+          <w:bCs/>
         </w:rPr>
-        <w:t xml:space="preserve">FOR </w:t>
+        <w:t>i</w:t>
       </w:r>
       <w:r>
         <w:rPr>
           <w:rFonts w:ascii="Times New Roman"/>
-          <w:lang w:val="en-US"/>
+          <w:b/>
+          <w:bCs/>
         </w:rPr>
-        <w:t>chapter</w:t>
+        <w:t>ó</w:t>
       </w:r>
       <w:r>
         <w:rPr>
           <w:rFonts w:ascii="Times New Roman"/>
-          <w:lang w:val="en-US"/>
+          <w:b/>
+          <w:bCs/>
         </w:rPr>
-        <w:t xml:space="preserve"> IN </w:t>
-      </w:r>
-      <w:proofErr w:type="spellStart"/>
-      <w:proofErr w:type="gramStart"/>
-      <w:r>
-        <w:rPr>
-          <w:rFonts w:ascii="Times New Roman"/>
-          <w:lang w:val="en-US"/>
-        </w:rPr>
-        <w:t>chapters</w:t>
+        <w:t>n general</w:t>
       </w:r>
       <w:r>
         <w:rPr>
           <w:rFonts w:ascii="Times New Roman"/>
-          <w:lang w:val="en-US"/>
+          <w:b/>
+          <w:bCs/>
         </w:rPr>
-        <w:t>.filter</w:t>
+        <w:t>:</w:t>
       </w:r>
-      <w:proofErr w:type="spellEnd"/>
-      <w:proofErr w:type="gramEnd"/>
+    </w:p>
+    <w:p>
+      <w:pPr>
+        <w:pStyle w:val="Textoindependiente"/>
+        <w:rPr>
+          <w:rFonts w:ascii="Times New Roman"/>
+          <w:b/>
+          <w:bCs/>
+        </w:rPr>
+      </w:pPr>
       <w:r>
         <w:rPr>
           <w:rFonts w:ascii="Times New Roman"/>
-          <w:lang w:val="en-US"/>
+          <w:b/>
+          <w:bCs/>
         </w:rPr>
-        <w:t>(</w:t>
-      </w:r>
-      <w:r>
-        <w:rPr>
-          <w:rFonts w:ascii="Times New Roman"/>
-          <w:lang w:val="en-US"/>
-        </w:rPr>
-        <w:t>o</w:t>
-      </w:r>
-      <w:r>
-        <w:rPr>
-          <w:rFonts w:ascii="Times New Roman"/>
-          <w:lang w:val="en-US"/>
-        </w:rPr>
-        <w:t xml:space="preserve"> =&gt; </w:t>
-      </w:r>
-      <w:r>
-        <w:rPr>
-          <w:rFonts w:ascii="Times New Roman"/>
-          <w:lang w:val="en-US"/>
-        </w:rPr>
-        <w:t>o.</w:t>
-      </w:r>
-      <w:r>
-        <w:rPr>
-          <w:lang w:val="en-US"/>
-        </w:rPr>
-        <w:t xml:space="preserve"> </w:t>
-      </w:r>
-      <w:proofErr w:type="spellStart"/>
-      <w:r>
-        <w:rPr>
-          <w:rFonts w:ascii="Times New Roman"/>
-          <w:lang w:val="en-US"/>
-        </w:rPr>
-        <w:t>ch_parent_id</w:t>
-      </w:r>
-      <w:proofErr w:type="spellEnd"/>
-      <w:r>
-        <w:rPr>
-          <w:rFonts w:ascii="Times New Roman"/>
-          <w:lang w:val="en-US"/>
-        </w:rPr>
-        <w:t>==null</w:t>
-      </w:r>
-      <w:r>
-        <w:rPr>
-          <w:rFonts w:ascii="Times New Roman"/>
-          <w:lang w:val="en-US"/>
-        </w:rPr>
-        <w:t>)</w:t>
-      </w:r>
-      <w:r>
-        <w:rPr>
-          <w:rFonts w:ascii="Times New Roman"/>
-          <w:lang w:val="en-US"/>
-        </w:rPr>
-        <w:t>}</w:t>
-      </w:r>
-    </w:p>
-    <w:p>
-      <w:pPr>
-        <w:pStyle w:val="Textoindependiente"/>
-        <w:spacing w:before="7"/>
-        <w:rPr>
-          <w:rFonts w:ascii="Times New Roman"/>
-          <w:sz w:val="10"/>
-          <w:lang w:val="en-US"/>
-        </w:rPr>
-      </w:pPr>
-      <w:r>
-        <w:rPr>
-          <w:noProof/>
-        </w:rPr>
-        <mc:AlternateContent>
-          <mc:Choice Requires="wps">
-            <w:drawing>
-              <wp:anchor distT="0" distB="0" distL="0" distR="0" simplePos="0" relativeHeight="487588352" behindDoc="1" locked="0" layoutInCell="1" allowOverlap="1">
-                <wp:simplePos x="0" y="0"/>
-                <wp:positionH relativeFrom="page">
-                  <wp:posOffset>888365</wp:posOffset>
-                </wp:positionH>
-                <wp:positionV relativeFrom="paragraph">
-                  <wp:posOffset>97155</wp:posOffset>
-                </wp:positionV>
-                <wp:extent cx="6021070" cy="294640"/>
-                <wp:effectExtent l="0" t="0" r="17780" b="10160"/>
-                <wp:wrapTopAndBottom/>
-                <wp:docPr id="1" name="docshape4"/>
-                <wp:cNvGraphicFramePr>
-                  <a:graphicFrameLocks xmlns:a="http://schemas.openxmlformats.org/drawingml/2006/main"/>
-                </wp:cNvGraphicFramePr>
-                <a:graphic xmlns:a="http://schemas.openxmlformats.org/drawingml/2006/main">
-                  <a:graphicData uri="http://schemas.microsoft.com/office/word/2010/wordprocessingShape">
-                    <wps:wsp>
-                      <wps:cNvSpPr txBox="1">
-                        <a:spLocks noChangeArrowheads="1"/>
-                      </wps:cNvSpPr>
-                      <wps:spPr bwMode="auto">
-                        <a:xfrm>
-                          <a:off x="0" y="0"/>
-                          <a:ext cx="6021070" cy="294640"/>
-                        </a:xfrm>
-                        <a:prstGeom prst="rect">
-                          <a:avLst/>
-                        </a:prstGeom>
-                        <a:noFill/>
-                        <a:ln w="6096">
-                          <a:solidFill>
-                            <a:srgbClr val="00AF50"/>
-                          </a:solidFill>
-                          <a:miter lim="800000"/>
-                          <a:headEnd/>
-                          <a:tailEnd/>
-                        </a:ln>
-                        <a:extLst>
-                          <a:ext uri="{909E8E84-426E-40DD-AFC4-6F175D3DCCD1}">
-                            <a14:hiddenFill xmlns:a14="http://schemas.microsoft.com/office/drawing/2010/main">
-                              <a:solidFill>
-                                <a:srgbClr val="FFFFFF"/>
-                              </a:solidFill>
-                            </a14:hiddenFill>
-                          </a:ext>
-                        </a:extLst>
-                      </wps:spPr>
-                      <wps:txbx>
-                        <w:txbxContent>
-                          <w:p>
-                            <w:pPr>
-                              <w:tabs>
-                                <w:tab w:val="left" w:pos="4037"/>
-                              </w:tabs>
-                              <w:spacing w:before="81"/>
-                              <w:ind w:left="-426"/>
-                              <w:jc w:val="center"/>
-                              <w:rPr>
-                                <w:b/>
-                                <w:sz w:val="24"/>
-                                <w:lang w:val="en-US"/>
-                              </w:rPr>
-                            </w:pPr>
-                            <w:r>
-                              <w:rPr>
-                                <w:b/>
-                                <w:sz w:val="24"/>
-                                <w:lang w:val="en-US"/>
-                              </w:rPr>
-                              <w:t>{</w:t>
-                            </w:r>
-                            <w:r>
-                              <w:rPr>
-                                <w:b/>
-                                <w:sz w:val="24"/>
-                                <w:lang w:val="en-US"/>
-                              </w:rPr>
-                              <w:t>$</w:t>
-                            </w:r>
-                            <w:proofErr w:type="spellStart"/>
-                            <w:proofErr w:type="gramStart"/>
-                            <w:r>
-                              <w:rPr>
-                                <w:b/>
-                                <w:sz w:val="24"/>
-                                <w:lang w:val="en-US"/>
-                              </w:rPr>
-                              <w:t>chapter</w:t>
-                            </w:r>
-                            <w:r>
-                              <w:rPr>
-                                <w:b/>
-                                <w:sz w:val="24"/>
-                                <w:lang w:val="en-US"/>
-                              </w:rPr>
-                              <w:t>.</w:t>
-                            </w:r>
-                            <w:r>
-                              <w:rPr>
-                                <w:b/>
-                                <w:sz w:val="24"/>
-                                <w:lang w:val="en-US"/>
-                              </w:rPr>
-                              <w:t>numeral</w:t>
-                            </w:r>
-                            <w:proofErr w:type="spellEnd"/>
-                            <w:proofErr w:type="gramEnd"/>
-                            <w:r>
-                              <w:rPr>
-                                <w:b/>
-                                <w:sz w:val="24"/>
-                                <w:lang w:val="en-US"/>
-                              </w:rPr>
-                              <w:t>}</w:t>
-                            </w:r>
-                            <w:r>
-                              <w:rPr>
-                                <w:b/>
-                                <w:sz w:val="24"/>
-                                <w:lang w:val="en-US"/>
-                              </w:rPr>
-                              <w:t>.</w:t>
-                            </w:r>
-                            <w:r>
-                              <w:rPr>
-                                <w:b/>
-                                <w:sz w:val="24"/>
-                                <w:lang w:val="en-US"/>
-                              </w:rPr>
-                              <w:t xml:space="preserve"> </w:t>
-                            </w:r>
-                            <w:r>
-                              <w:rPr>
-                                <w:b/>
-                                <w:sz w:val="24"/>
-                                <w:lang w:val="en-US"/>
-                              </w:rPr>
-                              <w:t>{</w:t>
-                            </w:r>
-                            <w:r>
-                              <w:rPr>
-                                <w:b/>
-                                <w:sz w:val="24"/>
-                                <w:lang w:val="en-US"/>
-                              </w:rPr>
-                              <w:t>$</w:t>
-                            </w:r>
-                            <w:proofErr w:type="spellStart"/>
-                            <w:r>
-                              <w:rPr>
-                                <w:b/>
-                                <w:sz w:val="24"/>
-                                <w:lang w:val="en-US"/>
-                              </w:rPr>
-                              <w:t>chapter</w:t>
-                            </w:r>
-                            <w:r>
-                              <w:rPr>
-                                <w:b/>
-                                <w:sz w:val="24"/>
-                                <w:lang w:val="en-US"/>
-                              </w:rPr>
-                              <w:t>.ch_title</w:t>
-                            </w:r>
-                            <w:proofErr w:type="spellEnd"/>
-                            <w:r>
-                              <w:rPr>
-                                <w:b/>
-                                <w:sz w:val="24"/>
-                                <w:lang w:val="en-US"/>
-                              </w:rPr>
-                              <w:t>}</w:t>
-                            </w:r>
-                          </w:p>
-                        </w:txbxContent>
-                      </wps:txbx>
-                      <wps:bodyPr rot="0" vert="horz" wrap="square" lIns="0" tIns="0" rIns="0" bIns="0" anchor="t" anchorCtr="0" upright="1">
-                        <a:noAutofit/>
-                      </wps:bodyPr>
-                    </wps:wsp>
-                  </a:graphicData>
-                </a:graphic>
-                <wp14:sizeRelH relativeFrom="page">
-                  <wp14:pctWidth>0</wp14:pctWidth>
-                </wp14:sizeRelH>
-                <wp14:sizeRelV relativeFrom="page">
-                  <wp14:pctHeight>0</wp14:pctHeight>
-                </wp14:sizeRelV>
-              </wp:anchor>
-            </w:drawing>
-          </mc:Choice>
-          <mc:Fallback>
-            <w:pict>
-              <v:shape id="docshape4" o:spid="_x0000_s1027" type="#_x0000_t202" style="position:absolute;margin-left:69.95pt;margin-top:7.65pt;width:474.1pt;height:23.2pt;z-index:-15728128;visibility:visible;mso-wrap-style:square;mso-width-percent:0;mso-height-percent:0;mso-wrap-distance-left:0;mso-wrap-distance-top:0;mso-wrap-distance-right:0;mso-wrap-distance-bottom:0;mso-position-horizontal:absolute;mso-position-horizontal-relative:page;mso-position-vertical:absolute;mso-position-vertical-relative:text;mso-width-percent:0;mso-height-percent:0;mso-width-relative:page;mso-height-relative:page;v-text-anchor:top" o:gfxdata="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" filled="f" strokecolor="#00af50" strokeweight=".48pt">
-                <v:textbox inset="0,0,0,0">
-                  <w:txbxContent>
-                    <w:p>
-                      <w:pPr>
-                        <w:tabs>
-                          <w:tab w:val="left" w:pos="4037"/>
-                        </w:tabs>
-                        <w:spacing w:before="81"/>
-                        <w:ind w:left="-426"/>
-                        <w:jc w:val="center"/>
-                        <w:rPr>
-                          <w:b/>
-                          <w:sz w:val="24"/>
-                          <w:lang w:val="en-US"/>
-                        </w:rPr>
-                      </w:pPr>
-                      <w:r>
-                        <w:rPr>
-                          <w:b/>
-                          <w:sz w:val="24"/>
-                          <w:lang w:val="en-US"/>
-                        </w:rPr>
-                        <w:t>{</w:t>
-                      </w:r>
-                      <w:r>
-                        <w:rPr>
-                          <w:b/>
-                          <w:sz w:val="24"/>
-                          <w:lang w:val="en-US"/>
-                        </w:rPr>
-                        <w:t>$</w:t>
-                      </w:r>
-                      <w:proofErr w:type="spellStart"/>
-                      <w:proofErr w:type="gramStart"/>
-                      <w:r>
-                        <w:rPr>
-                          <w:b/>
-                          <w:sz w:val="24"/>
-                          <w:lang w:val="en-US"/>
-                        </w:rPr>
-                        <w:t>chapter</w:t>
-                      </w:r>
-                      <w:r>
-                        <w:rPr>
-                          <w:b/>
-                          <w:sz w:val="24"/>
-                          <w:lang w:val="en-US"/>
-                        </w:rPr>
-                        <w:t>.</w:t>
-                      </w:r>
-                      <w:r>
-                        <w:rPr>
-                          <w:b/>
-                          <w:sz w:val="24"/>
-                          <w:lang w:val="en-US"/>
-                        </w:rPr>
-                        <w:t>numeral</w:t>
-                      </w:r>
-                      <w:proofErr w:type="spellEnd"/>
-                      <w:proofErr w:type="gramEnd"/>
-                      <w:r>
-                        <w:rPr>
-                          <w:b/>
-                          <w:sz w:val="24"/>
-                          <w:lang w:val="en-US"/>
-                        </w:rPr>
-                        <w:t>}</w:t>
-                      </w:r>
-                      <w:r>
-                        <w:rPr>
-                          <w:b/>
-                          <w:sz w:val="24"/>
-                          <w:lang w:val="en-US"/>
-                        </w:rPr>
-                        <w:t>.</w:t>
-                      </w:r>
-                      <w:r>
-                        <w:rPr>
-                          <w:b/>
-                          <w:sz w:val="24"/>
-                          <w:lang w:val="en-US"/>
-                        </w:rPr>
-                        <w:t xml:space="preserve"> </w:t>
-                      </w:r>
-                      <w:r>
-                        <w:rPr>
-                          <w:b/>
-                          <w:sz w:val="24"/>
-                          <w:lang w:val="en-US"/>
-                        </w:rPr>
-                        <w:t>{</w:t>
-                      </w:r>
-                      <w:r>
-                        <w:rPr>
-                          <w:b/>
-                          <w:sz w:val="24"/>
-                          <w:lang w:val="en-US"/>
-                        </w:rPr>
-                        <w:t>$</w:t>
-                      </w:r>
-                      <w:proofErr w:type="spellStart"/>
-                      <w:r>
-                        <w:rPr>
-                          <w:b/>
-                          <w:sz w:val="24"/>
-                          <w:lang w:val="en-US"/>
-                        </w:rPr>
-                        <w:t>chapter</w:t>
-                      </w:r>
-                      <w:r>
-                        <w:rPr>
-                          <w:b/>
-                          <w:sz w:val="24"/>
-                          <w:lang w:val="en-US"/>
-                        </w:rPr>
-                        <w:t>.ch_title</w:t>
-                      </w:r>
-                      <w:proofErr w:type="spellEnd"/>
-                      <w:r>
-                        <w:rPr>
-                          <w:b/>
-                          <w:sz w:val="24"/>
-                          <w:lang w:val="en-US"/>
-                        </w:rPr>
-                        <w:t>}</w:t>
-                      </w:r>
-                    </w:p>
-                  </w:txbxContent>
-                </v:textbox>
-                <w10:wrap type="topAndBottom" anchorx="page"/>
-              </v:shape>
-            </w:pict>
-          </mc:Fallback>
-        </mc:AlternateContent>
-      </w:r>
-    </w:p>
-    <w:p>
-      <w:pPr>
-        <w:pStyle w:val="Textoindependiente"/>
-        <w:spacing w:before="85"/>
-        <w:ind w:right="162"/>
-        <w:rPr>
-          <w:lang w:val="en-US"/>
-        </w:rPr>
-      </w:pPr>
-      <w:r>
-        <w:rPr>
-          <w:lang w:val="en-US"/>
-        </w:rPr>
-        <w:t>{HTML $</w:t>
-      </w:r>
-      <w:proofErr w:type="spellStart"/>
-      <w:r>
-        <w:rPr>
-          <w:lang w:val="en-US"/>
-        </w:rPr>
-        <w:t>chapter.</w:t>
-      </w:r>
-      <w:r>
-        <w:rPr>
-          <w:lang w:val="en-US"/>
-        </w:rPr>
-        <w:t>ch_description_html</w:t>
-      </w:r>
-      <w:proofErr w:type="spellEnd"/>
-      <w:r>
-        <w:rPr>
-          <w:lang w:val="en-US"/>
-        </w:rPr>
-        <w:t>}</w:t>
-      </w:r>
-    </w:p>
-    <w:p>
-      <w:pPr>
-        <w:pStyle w:val="Textoindependiente"/>
-        <w:spacing w:before="85"/>
-        <w:ind w:right="162"/>
-        <w:rPr>
-          <w:lang w:val="en-US"/>
-        </w:rPr>
-      </w:pPr>
-      <w:r>
-        <w:rPr>
-          <w:lang w:val="en-US"/>
-        </w:rPr>
-        <w:t>{FOR chapter</w:t>
-      </w:r>
-      <w:r>
-        <w:rPr>
-          <w:lang w:val="en-US"/>
-        </w:rPr>
-        <w:t>1</w:t>
-      </w:r>
-      <w:r>
-        <w:rPr>
-          <w:lang w:val="en-US"/>
-        </w:rPr>
-        <w:t xml:space="preserve"> IN </w:t>
-      </w:r>
-      <w:proofErr w:type="spellStart"/>
-      <w:proofErr w:type="gramStart"/>
-      <w:r>
-        <w:rPr>
-          <w:lang w:val="en-US"/>
-        </w:rPr>
-        <w:t>chapters.filter</w:t>
-      </w:r>
-      <w:proofErr w:type="spellEnd"/>
-      <w:proofErr w:type="gramEnd"/>
-      <w:r>
-        <w:rPr>
-          <w:lang w:val="en-US"/>
-        </w:rPr>
-        <w:t xml:space="preserve">(o =&gt; o. </w:t>
-      </w:r>
-      <w:proofErr w:type="spellStart"/>
-      <w:r>
-        <w:rPr>
-          <w:lang w:val="en-US"/>
-        </w:rPr>
-        <w:t>ch_parent_id</w:t>
-      </w:r>
-      <w:proofErr w:type="spellEnd"/>
-      <w:r>
-        <w:rPr>
-          <w:lang w:val="en-US"/>
-        </w:rPr>
-        <w:t>==</w:t>
-      </w:r>
-      <w:r>
-        <w:rPr>
-          <w:lang w:val="en-US"/>
-        </w:rPr>
-        <w:t>$</w:t>
-      </w:r>
-      <w:r>
-        <w:rPr>
-          <w:lang w:val="en-US"/>
-        </w:rPr>
-        <w:t>chapter.</w:t>
-      </w:r>
-      <w:r>
-        <w:rPr>
-          <w:lang w:val="en-US"/>
-        </w:rPr>
-        <w:t>id</w:t>
-      </w:r>
-      <w:r>
-        <w:rPr>
-          <w:lang w:val="en-US"/>
-        </w:rPr>
-        <w:t>)}</w:t>
-      </w:r>
-    </w:p>
-    <w:p>
-      <w:pPr>
-        <w:pStyle w:val="Textoindependiente"/>
-        <w:spacing w:before="85"/>
-        <w:ind w:right="162"/>
-        <w:rPr>
-          <w:b/>
-          <w:sz w:val="22"/>
-          <w:szCs w:val="22"/>
-          <w:lang w:val="en-US"/>
-        </w:rPr>
-      </w:pPr>
-      <w:r>
-        <w:rPr>
-          <w:b/>
-          <w:sz w:val="22"/>
-          <w:szCs w:val="22"/>
-          <w:lang w:val="en-US"/>
-        </w:rPr>
-        <w:t>{$chapter</w:t>
-      </w:r>
-      <w:r>
-        <w:rPr>
-          <w:b/>
-          <w:sz w:val="22"/>
-          <w:szCs w:val="22"/>
-          <w:lang w:val="en-US"/>
-        </w:rPr>
-        <w:t>1</w:t>
-      </w:r>
-      <w:r>
-        <w:rPr>
-          <w:b/>
-          <w:sz w:val="22"/>
-          <w:szCs w:val="22"/>
-          <w:lang w:val="en-US"/>
-        </w:rPr>
-        <w:t>.numeral}. {$chapter</w:t>
-      </w:r>
-      <w:r>
-        <w:rPr>
-          <w:b/>
-          <w:sz w:val="22"/>
-          <w:szCs w:val="22"/>
-          <w:lang w:val="en-US"/>
-        </w:rPr>
-        <w:t>1</w:t>
-      </w:r>
-      <w:r>
-        <w:rPr>
-          <w:b/>
-          <w:sz w:val="22"/>
-          <w:szCs w:val="22"/>
-          <w:lang w:val="en-US"/>
-        </w:rPr>
-        <w:t>.ch_title}</w:t>
-      </w:r>
-    </w:p>
-    <w:p>
-      <w:pPr>
-        <w:pStyle w:val="Textoindependiente"/>
-        <w:spacing w:before="85"/>
-        <w:ind w:right="162"/>
-        <w:rPr>
-          <w:lang w:val="en-US"/>
-        </w:rPr>
-      </w:pPr>
-      <w:r>
-        <w:rPr>
-          <w:lang w:val="en-US"/>
-        </w:rPr>
-        <w:t>{HTML $chapter</w:t>
-      </w:r>
-      <w:r>
-        <w:rPr>
-          <w:lang w:val="en-US"/>
-        </w:rPr>
-        <w:t>1</w:t>
-      </w:r>
-      <w:r>
-        <w:rPr>
-          <w:lang w:val="en-US"/>
-        </w:rPr>
-        <w:t>.</w:t>
-      </w:r>
-      <w:r>
-        <w:rPr>
-          <w:lang w:val="en-US"/>
-        </w:rPr>
-        <w:t>ch_description_html</w:t>
-      </w:r>
-      <w:r>
-        <w:rPr>
-          <w:lang w:val="en-US"/>
-        </w:rPr>
-        <w:t>}</w:t>
-      </w:r>
-    </w:p>
-    <w:p>
-      <w:pPr>
-        <w:pStyle w:val="Textoindependiente"/>
-        <w:spacing w:before="85"/>
-        <w:ind w:right="162"/>
-        <w:rPr>
-          <w:lang w:val="en-US"/>
-        </w:rPr>
-      </w:pPr>
-      <w:r>
-        <w:rPr>
-          <w:lang w:val="en-US"/>
-        </w:rPr>
-        <w:t>{FOR chapter</w:t>
-      </w:r>
-      <w:r>
-        <w:rPr>
-          <w:lang w:val="en-US"/>
-        </w:rPr>
-        <w:t>2</w:t>
-      </w:r>
-      <w:r>
-        <w:rPr>
-          <w:lang w:val="en-US"/>
-        </w:rPr>
-        <w:t xml:space="preserve"> IN </w:t>
-      </w:r>
-      <w:proofErr w:type="spellStart"/>
-      <w:proofErr w:type="gramStart"/>
-      <w:r>
-        <w:rPr>
-          <w:lang w:val="en-US"/>
-        </w:rPr>
-        <w:t>chapters.filter</w:t>
-      </w:r>
-      <w:proofErr w:type="spellEnd"/>
-      <w:proofErr w:type="gramEnd"/>
-      <w:r>
-        <w:rPr>
-          <w:lang w:val="en-US"/>
-        </w:rPr>
-        <w:t xml:space="preserve">(o =&gt; o. </w:t>
-      </w:r>
-      <w:proofErr w:type="spellStart"/>
-      <w:r>
-        <w:rPr>
-          <w:lang w:val="en-US"/>
-        </w:rPr>
-        <w:t>ch_parent_id</w:t>
-      </w:r>
-      <w:proofErr w:type="spellEnd"/>
-      <w:r>
-        <w:rPr>
-          <w:lang w:val="en-US"/>
-        </w:rPr>
-        <w:t>==$chapter</w:t>
-      </w:r>
-      <w:r>
-        <w:rPr>
-          <w:lang w:val="en-US"/>
-        </w:rPr>
-        <w:t>1</w:t>
-      </w:r>
-      <w:r>
-        <w:rPr>
-          <w:lang w:val="en-US"/>
-        </w:rPr>
-        <w:t>.id)}</w:t>
-      </w:r>
-    </w:p>
-    <w:p>
-      <w:pPr>
-        <w:pStyle w:val="Textoindependiente"/>
-        <w:spacing w:before="85"/>
-        <w:ind w:right="162"/>
-        <w:rPr>
-          <w:b/>
-          <w:lang w:val="en-US"/>
-        </w:rPr>
-      </w:pPr>
-      <w:r>
-        <w:rPr>
-          <w:b/>
-          <w:lang w:val="en-US"/>
-        </w:rPr>
-        <w:t>{$chapter2.numeral}. {$chapter2.ch_title}</w:t>
-      </w:r>
-    </w:p>
-    <w:p>
-      <w:pPr>
-        <w:pStyle w:val="Textoindependiente"/>
-        <w:spacing w:before="85"/>
-        <w:ind w:right="162"/>
-        <w:rPr>
-          <w:lang w:val="en-US"/>
-        </w:rPr>
-      </w:pPr>
-      <w:r>
-        <w:rPr>
-          <w:lang w:val="en-US"/>
-        </w:rPr>
-        <w:t>{HTML $chapter1.</w:t>
-      </w:r>
-      <w:r>
-        <w:rPr>
-          <w:lang w:val="en-US"/>
-        </w:rPr>
-        <w:t>ch_description_html</w:t>
-      </w:r>
-      <w:r>
-        <w:rPr>
-          <w:lang w:val="en-US"/>
-        </w:rPr>
-        <w:t>}</w:t>
-      </w:r>
-    </w:p>
-    <w:p>
-      <w:pPr>
-        <w:pStyle w:val="Textoindependiente"/>
-        <w:spacing w:before="85"/>
-        <w:ind w:right="162"/>
-        <w:rPr>
-          <w:sz w:val="18"/>
-          <w:szCs w:val="18"/>
-          <w:lang w:val="en-US"/>
-        </w:rPr>
-      </w:pPr>
-      <w:r>
-        <w:rPr>
-          <w:sz w:val="18"/>
-          <w:szCs w:val="18"/>
-          <w:lang w:val="en-US"/>
-        </w:rPr>
-        <w:t xml:space="preserve">{FOR chapter3 IN </w:t>
-      </w:r>
-      <w:proofErr w:type="spellStart"/>
-      <w:proofErr w:type="gramStart"/>
-      <w:r>
-        <w:rPr>
-          <w:sz w:val="18"/>
-          <w:szCs w:val="18"/>
-          <w:lang w:val="en-US"/>
-        </w:rPr>
-        <w:t>chapters.filter</w:t>
-      </w:r>
-      <w:proofErr w:type="spellEnd"/>
-      <w:proofErr w:type="gramEnd"/>
-      <w:r>
-        <w:rPr>
-          <w:sz w:val="18"/>
-          <w:szCs w:val="18"/>
-          <w:lang w:val="en-US"/>
-        </w:rPr>
-        <w:t xml:space="preserve">(o =&gt; o. </w:t>
-      </w:r>
-      <w:proofErr w:type="spellStart"/>
-      <w:r>
-        <w:rPr>
-          <w:sz w:val="18"/>
-          <w:szCs w:val="18"/>
-          <w:lang w:val="en-US"/>
-        </w:rPr>
-        <w:t>ch_parent_id</w:t>
-      </w:r>
-      <w:proofErr w:type="spellEnd"/>
-      <w:r>
-        <w:rPr>
-          <w:sz w:val="18"/>
-          <w:szCs w:val="18"/>
-          <w:lang w:val="en-US"/>
-        </w:rPr>
-        <w:t>==$chapter2.id)}</w:t>
-      </w:r>
-    </w:p>
-    <w:p>
-      <w:pPr>
-        <w:pStyle w:val="Textoindependiente"/>
-        <w:spacing w:before="85"/>
-        <w:ind w:right="162"/>
-        <w:rPr>
-          <w:b/>
-          <w:sz w:val="18"/>
-          <w:szCs w:val="18"/>
-          <w:lang w:val="en-US"/>
-        </w:rPr>
-      </w:pPr>
-      <w:r>
-        <w:rPr>
-          <w:b/>
-          <w:sz w:val="18"/>
-          <w:szCs w:val="18"/>
-          <w:lang w:val="en-US"/>
-        </w:rPr>
-        <w:t>{$chapter3.numeral}. {$chapter3.ch_title}</w:t>
-      </w:r>
-    </w:p>
-    <w:p>
-      <w:pPr>
-        <w:pStyle w:val="Textoindependiente"/>
-        <w:spacing w:before="85"/>
-        <w:ind w:right="162"/>
-        <w:rPr>
-          <w:sz w:val="18"/>
-          <w:szCs w:val="18"/>
-          <w:lang w:val="en-US"/>
-        </w:rPr>
-      </w:pPr>
-      <w:r>
-        <w:rPr>
-          <w:sz w:val="18"/>
-          <w:szCs w:val="18"/>
-          <w:lang w:val="en-US"/>
-        </w:rPr>
-        <w:t>{HTML $chapter1.</w:t>
-      </w:r>
-      <w:r>
-        <w:rPr>
-          <w:sz w:val="18"/>
-          <w:szCs w:val="18"/>
-          <w:lang w:val="en-US"/>
-        </w:rPr>
-        <w:t>ch_description_html</w:t>
-      </w:r>
-      <w:r>
-        <w:rPr>
-          <w:sz w:val="18"/>
-          <w:szCs w:val="18"/>
-          <w:lang w:val="en-US"/>
-        </w:rPr>
-        <w:t>}</w:t>
-      </w:r>
-    </w:p>
-    <w:p>
-      <w:pPr>
-        <w:pStyle w:val="Textoindependiente"/>
-        <w:spacing w:before="85"/>
-        <w:ind w:right="162"/>
-        <w:rPr>
-          <w:sz w:val="18"/>
-          <w:szCs w:val="18"/>
-          <w:lang w:val="en-US"/>
-        </w:rPr>
-      </w:pPr>
-      <w:r>
-        <w:rPr>
-          <w:sz w:val="18"/>
-          <w:szCs w:val="18"/>
-          <w:lang w:val="en-US"/>
-        </w:rPr>
-        <w:t>{END-FOR chapter3}</w:t>
-      </w:r>
-    </w:p>
-    <w:p>
-      <w:pPr>
-        <w:pStyle w:val="Textoindependiente"/>
-        <w:spacing w:before="85"/>
-        <w:ind w:right="162"/>
-        <w:rPr>
-          <w:lang w:val="en-US"/>
-        </w:rPr>
-      </w:pPr>
-      <w:r>
-        <w:rPr>
-          <w:lang w:val="en-US"/>
-        </w:rPr>
-        <w:t>{END-FOR chapter</w:t>
-      </w:r>
-      <w:r>
-        <w:rPr>
-          <w:lang w:val="en-US"/>
-        </w:rPr>
-        <w:t>2</w:t>
-      </w:r>
-      <w:r>
-        <w:rPr>
-          <w:lang w:val="en-US"/>
-        </w:rPr>
-        <w:t>}</w:t>
-      </w:r>
-      <w:bookmarkStart w:id="0" w:name="_GoBack"/>
-      <w:bookmarkEnd w:id="0"/>
-    </w:p>
-    <w:p>
-      <w:pPr>
-        <w:pStyle w:val="Textoindependiente"/>
-        <w:spacing w:before="85"/>
-        <w:ind w:right="162"/>
-        <w:rPr>
-          <w:lang w:val="en-US"/>
-        </w:rPr>
-      </w:pPr>
-      <w:r>
-        <w:rPr>
-          <w:lang w:val="en-US"/>
-        </w:rPr>
-        <w:t>{END-FOR chapter</w:t>
-      </w:r>
-      <w:r>
-        <w:rPr>
-          <w:lang w:val="en-US"/>
-        </w:rPr>
-        <w:t>1</w:t>
-      </w:r>
-      <w:r>
-        <w:rPr>
-          <w:lang w:val="en-US"/>
-        </w:rPr>
-        <w:t>}</w:t>
-      </w:r>
-      <w:r>
-        <w:rPr>
-          <w:lang w:val="en-US"/>
-        </w:rPr>
-        <w:br/>
-      </w:r>
-      <w:r>
-        <w:rPr>
-          <w:lang w:val="en-US"/>
-        </w:rPr>
-        <w:t>{</w:t>
-      </w:r>
-      <w:r>
-        <w:rPr>
-          <w:lang w:val="en-US"/>
-        </w:rPr>
-        <w:t xml:space="preserve">END-FOR </w:t>
-      </w:r>
-      <w:r>
-        <w:rPr>
-          <w:lang w:val="en-US"/>
-        </w:rPr>
-        <w:t>chapter</w:t>
-      </w:r>
-      <w:r>
-        <w:rPr>
-          <w:lang w:val="en-US"/>
-        </w:rPr>
-        <w:t>}</w:t>
+        <w:t>{proposal.}</w:t>
       </w:r>
     </w:p>
     <w:sectPr>
@@ -1414,7 +411,7 @@
 </file>
 
 <file path=word/endnotes.xml><?xml version="1.0" encoding="utf-8"?>
-<w:endnotes xmlns:wpc="http://schemas.microsoft.com/office/word/2010/wordprocessingCanvas" xmlns:cx="http://schemas.microsoft.com/office/drawing/2014/chartex" xmlns:cx1="http://schemas.microsoft.com/office/drawing/2015/9/8/chartex" xmlns:cx2="http://schemas.microsoft.com/office/drawing/2015/10/21/chartex" xmlns:cx3="http://schemas.microsoft.com/office/drawing/2016/5/9/chartex" xmlns:cx4="http://schemas.microsoft.com/office/drawing/2016/5/10/chartex" xmlns:cx5="http://schemas.microsoft.com/office/drawing/2016/5/11/chartex" xmlns:cx6="http://schemas.microsoft.com/office/drawing/2016/5/12/chartex" xmlns:cx7="http://schemas.microsoft.com/office/drawing/2016/5/13/chartex" xmlns:cx8="http://schemas.microsoft.com/office/drawing/2016/5/14/chartex" xmlns:mc="http://schemas.openxmlformats.org/markup-compatibility/2006" xmlns:aink="http://schemas.microsoft.com/office/drawing/2016/ink" xmlns:am3d="http://schemas.microsoft.com/office/drawing/2017/model3d" xmlns:o="urn:schemas-microsoft-com:office:office" xmlns:r="http://schemas.openxmlformats.org/officeDocument/2006/relationships" xmlns:m="http://schemas.openxmlformats.org/officeDocument/2006/math" xmlns:v="urn:schemas-microsoft-com:vml" xmlns:wp14="http://schemas.microsoft.com/office/word/2010/wordprocessingDrawing" xmlns:wp="http://schemas.openxmlformats.org/drawingml/2006/wordprocessingDrawing" xmlns:w10="urn:schemas-microsoft-com:office:word" xmlns:w="http://schemas.openxmlformats.org/wordprocessingml/2006/main" xmlns:w14="http://schemas.microsoft.com/office/word/2010/wordml" xmlns:w15="http://schemas.microsoft.com/office/word/2012/wordml" xmlns:w16cid="http://schemas.microsoft.com/office/word/2016/wordml/cid" xmlns:w16se="http://schemas.microsoft.com/office/word/2015/wordml/symex" xmlns:wpg="http://schemas.microsoft.com/office/word/2010/wordprocessingGroup" xmlns:wpi="http://schemas.microsoft.com/office/word/2010/wordprocessingInk" xmlns:wne="http://schemas.microsoft.com/office/word/2006/wordml" xmlns:wps="http://schemas.microsoft.com/office/word/2010/wordprocessingShape" mc:Ignorable="w14 w15 w16se w16cid wp14">
+<w:endnotes xmlns:wpc="http://schemas.microsoft.com/office/word/2010/wordprocessingCanvas" xmlns:cx="http://schemas.microsoft.com/office/drawing/2014/chartex" xmlns:cx1="http://schemas.microsoft.com/office/drawing/2015/9/8/chartex" xmlns:cx2="http://schemas.microsoft.com/office/drawing/2015/10/21/chartex" xmlns:cx3="http://schemas.microsoft.com/office/drawing/2016/5/9/chartex" xmlns:cx4="http://schemas.microsoft.com/office/drawing/2016/5/10/chartex" xmlns:cx5="http://schemas.microsoft.com/office/drawing/2016/5/11/chartex" xmlns:cx6="http://schemas.microsoft.com/office/drawing/2016/5/12/chartex" xmlns:cx7="http://schemas.microsoft.com/office/drawing/2016/5/13/chartex" xmlns:cx8="http://schemas.microsoft.com/office/drawing/2016/5/14/chartex" xmlns:mc="http://schemas.openxmlformats.org/markup-compatibility/2006" xmlns:aink="http://schemas.microsoft.com/office/drawing/2016/ink" xmlns:am3d="http://schemas.microsoft.com/office/drawing/2017/model3d" xmlns:o="urn:schemas-microsoft-com:office:office" xmlns:r="http://schemas.openxmlformats.org/officeDocument/2006/relationships" xmlns:m="http://schemas.openxmlformats.org/officeDocument/2006/math" xmlns:v="urn:schemas-microsoft-com:vml" xmlns:wp14="http://schemas.microsoft.com/office/word/2010/wordprocessingDrawing" xmlns:wp="http://schemas.openxmlformats.org/drawingml/2006/wordprocessingDrawing" xmlns:w10="urn:schemas-microsoft-com:office:word" xmlns:w="http://schemas.openxmlformats.org/wordprocessingml/2006/main" xmlns:w14="http://schemas.microsoft.com/office/word/2010/wordml" xmlns:w15="http://schemas.microsoft.com/office/word/2012/wordml" xmlns:w16cex="http://schemas.microsoft.com/office/word/2018/wordml/cex" xmlns:w16cid="http://schemas.microsoft.com/office/word/2016/wordml/cid" xmlns:w16="http://schemas.microsoft.com/office/word/2018/wordml" xmlns:w16sdtdh="http://schemas.microsoft.com/office/word/2020/wordml/sdtdatahash" xmlns:w16se="http://schemas.microsoft.com/office/word/2015/wordml/symex" xmlns:wpg="http://schemas.microsoft.com/office/word/2010/wordprocessingGroup" xmlns:wpi="http://schemas.microsoft.com/office/word/2010/wordprocessingInk" xmlns:wne="http://schemas.microsoft.com/office/word/2006/wordml" xmlns:wps="http://schemas.microsoft.com/office/word/2010/wordprocessingShape" mc:Ignorable="w14 w15 w16se w16cid w16 w16cex w16sdtdh wp14">
   <w:endnote w:type="separator" w:id="-1">
     <w:p>
       <w:r>
@@ -1433,7 +430,7 @@
 </file>
 
 <file path=word/footnotes.xml><?xml version="1.0" encoding="utf-8"?>
-<w:footnotes xmlns:wpc="http://schemas.microsoft.com/office/word/2010/wordprocessingCanvas" xmlns:cx="http://schemas.microsoft.com/office/drawing/2014/chartex" xmlns:cx1="http://schemas.microsoft.com/office/drawing/2015/9/8/chartex" xmlns:cx2="http://schemas.microsoft.com/office/drawing/2015/10/21/chartex" xmlns:cx3="http://schemas.microsoft.com/office/drawing/2016/5/9/chartex" xmlns:cx4="http://schemas.microsoft.com/office/drawing/2016/5/10/chartex" xmlns:cx5="http://schemas.microsoft.com/office/drawing/2016/5/11/chartex" xmlns:cx6="http://schemas.microsoft.com/office/drawing/2016/5/12/chartex" xmlns:cx7="http://schemas.microsoft.com/office/drawing/2016/5/13/chartex" xmlns:cx8="http://schemas.microsoft.com/office/drawing/2016/5/14/chartex" xmlns:mc="http://schemas.openxmlformats.org/markup-compatibility/2006" xmlns:aink="http://schemas.microsoft.com/office/drawing/2016/ink" xmlns:am3d="http://schemas.microsoft.com/office/drawing/2017/model3d" xmlns:o="urn:schemas-microsoft-com:office:office" xmlns:r="http://schemas.openxmlformats.org/officeDocument/2006/relationships" xmlns:m="http://schemas.openxmlformats.org/officeDocument/2006/math" xmlns:v="urn:schemas-microsoft-com:vml" xmlns:wp14="http://schemas.microsoft.com/office/word/2010/wordprocessingDrawing" xmlns:wp="http://schemas.openxmlformats.org/drawingml/2006/wordprocessingDrawing" xmlns:w10="urn:schemas-microsoft-com:office:word" xmlns:w="http://schemas.openxmlformats.org/wordprocessingml/2006/main" xmlns:w14="http://schemas.microsoft.com/office/word/2010/wordml" xmlns:w15="http://schemas.microsoft.com/office/word/2012/wordml" xmlns:w16cid="http://schemas.microsoft.com/office/word/2016/wordml/cid" xmlns:w16se="http://schemas.microsoft.com/office/word/2015/wordml/symex" xmlns:wpg="http://schemas.microsoft.com/office/word/2010/wordprocessingGroup" xmlns:wpi="http://schemas.microsoft.com/office/word/2010/wordprocessingInk" xmlns:wne="http://schemas.microsoft.com/office/word/2006/wordml" xmlns:wps="http://schemas.microsoft.com/office/word/2010/wordprocessingShape" mc:Ignorable="w14 w15 w16se w16cid wp14">
+<w:footnotes xmlns:wpc="http://schemas.microsoft.com/office/word/2010/wordprocessingCanvas" xmlns:cx="http://schemas.microsoft.com/office/drawing/2014/chartex" xmlns:cx1="http://schemas.microsoft.com/office/drawing/2015/9/8/chartex" xmlns:cx2="http://schemas.microsoft.com/office/drawing/2015/10/21/chartex" xmlns:cx3="http://schemas.microsoft.com/office/drawing/2016/5/9/chartex" xmlns:cx4="http://schemas.microsoft.com/office/drawing/2016/5/10/chartex" xmlns:cx5="http://schemas.microsoft.com/office/drawing/2016/5/11/chartex" xmlns:cx6="http://schemas.microsoft.com/office/drawing/2016/5/12/chartex" xmlns:cx7="http://schemas.microsoft.com/office/drawing/2016/5/13/chartex" xmlns:cx8="http://schemas.microsoft.com/office/drawing/2016/5/14/chartex" xmlns:mc="http://schemas.openxmlformats.org/markup-compatibility/2006" xmlns:aink="http://schemas.microsoft.com/office/drawing/2016/ink" xmlns:am3d="http://schemas.microsoft.com/office/drawing/2017/model3d" xmlns:o="urn:schemas-microsoft-com:office:office" xmlns:r="http://schemas.openxmlformats.org/officeDocument/2006/relationships" xmlns:m="http://schemas.openxmlformats.org/officeDocument/2006/math" xmlns:v="urn:schemas-microsoft-com:vml" xmlns:wp14="http://schemas.microsoft.com/office/word/2010/wordprocessingDrawing" xmlns:wp="http://schemas.openxmlformats.org/drawingml/2006/wordprocessingDrawing" xmlns:w10="urn:schemas-microsoft-com:office:word" xmlns:w="http://schemas.openxmlformats.org/wordprocessingml/2006/main" xmlns:w14="http://schemas.microsoft.com/office/word/2010/wordml" xmlns:w15="http://schemas.microsoft.com/office/word/2012/wordml" xmlns:w16cex="http://schemas.microsoft.com/office/word/2018/wordml/cex" xmlns:w16cid="http://schemas.microsoft.com/office/word/2016/wordml/cid" xmlns:w16="http://schemas.microsoft.com/office/word/2018/wordml" xmlns:w16sdtdh="http://schemas.microsoft.com/office/word/2020/wordml/sdtdatahash" xmlns:w16se="http://schemas.microsoft.com/office/word/2015/wordml/symex" xmlns:wpg="http://schemas.microsoft.com/office/word/2010/wordprocessingGroup" xmlns:wpi="http://schemas.microsoft.com/office/word/2010/wordprocessingInk" xmlns:wne="http://schemas.microsoft.com/office/word/2006/wordml" xmlns:wps="http://schemas.microsoft.com/office/word/2010/wordprocessingShape" mc:Ignorable="w14 w15 w16se w16cid w16 w16cex w16sdtdh wp14">
   <w:footnote w:type="separator" w:id="-1">
     <w:p>
       <w:r>
@@ -1452,7 +449,7 @@
 </file>
 
 <file path=word/header1.xml><?xml version="1.0" encoding="utf-8"?>
-<w:hdr xmlns:wpc="http://schemas.microsoft.com/office/word/2010/wordprocessingCanvas" xmlns:cx="http://schemas.microsoft.com/office/drawing/2014/chartex" xmlns:cx1="http://schemas.microsoft.com/office/drawing/2015/9/8/chartex" xmlns:cx2="http://schemas.microsoft.com/office/drawing/2015/10/21/chartex" xmlns:cx3="http://schemas.microsoft.com/office/drawing/2016/5/9/chartex" xmlns:cx4="http://schemas.microsoft.com/office/drawing/2016/5/10/chartex" xmlns:cx5="http://schemas.microsoft.com/office/drawing/2016/5/11/chartex" xmlns:cx6="http://schemas.microsoft.com/office/drawing/2016/5/12/chartex" xmlns:cx7="http://schemas.microsoft.com/office/drawing/2016/5/13/chartex" xmlns:cx8="http://schemas.microsoft.com/office/drawing/2016/5/14/chartex" xmlns:mc="http://schemas.openxmlformats.org/markup-compatibility/2006" xmlns:aink="http://schemas.microsoft.com/office/drawing/2016/ink" xmlns:am3d="http://schemas.microsoft.com/office/drawing/2017/model3d" xmlns:o="urn:schemas-microsoft-com:office:office" xmlns:r="http://schemas.openxmlformats.org/officeDocument/2006/relationships" xmlns:m="http://schemas.openxmlformats.org/officeDocument/2006/math" xmlns:v="urn:schemas-microsoft-com:vml" xmlns:wp14="http://schemas.microsoft.com/office/word/2010/wordprocessingDrawing" xmlns:wp="http://schemas.openxmlformats.org/drawingml/2006/wordprocessingDrawing" xmlns:w10="urn:schemas-microsoft-com:office:word" xmlns:w="http://schemas.openxmlformats.org/wordprocessingml/2006/main" xmlns:w14="http://schemas.microsoft.com/office/word/2010/wordml" xmlns:w15="http://schemas.microsoft.com/office/word/2012/wordml" xmlns:w16cid="http://schemas.microsoft.com/office/word/2016/wordml/cid" xmlns:w16se="http://schemas.microsoft.com/office/word/2015/wordml/symex" xmlns:wpg="http://schemas.microsoft.com/office/word/2010/wordprocessingGroup" xmlns:wpi="http://schemas.microsoft.com/office/word/2010/wordprocessingInk" xmlns:wne="http://schemas.microsoft.com/office/word/2006/wordml" xmlns:wps="http://schemas.microsoft.com/office/word/2010/wordprocessingShape" mc:Ignorable="w14 w15 w16se w16cid wp14">
+<w:hdr xmlns:wpc="http://schemas.microsoft.com/office/word/2010/wordprocessingCanvas" xmlns:cx="http://schemas.microsoft.com/office/drawing/2014/chartex" xmlns:cx1="http://schemas.microsoft.com/office/drawing/2015/9/8/chartex" xmlns:cx2="http://schemas.microsoft.com/office/drawing/2015/10/21/chartex" xmlns:cx3="http://schemas.microsoft.com/office/drawing/2016/5/9/chartex" xmlns:cx4="http://schemas.microsoft.com/office/drawing/2016/5/10/chartex" xmlns:cx5="http://schemas.microsoft.com/office/drawing/2016/5/11/chartex" xmlns:cx6="http://schemas.microsoft.com/office/drawing/2016/5/12/chartex" xmlns:cx7="http://schemas.microsoft.com/office/drawing/2016/5/13/chartex" xmlns:cx8="http://schemas.microsoft.com/office/drawing/2016/5/14/chartex" xmlns:mc="http://schemas.openxmlformats.org/markup-compatibility/2006" xmlns:aink="http://schemas.microsoft.com/office/drawing/2016/ink" xmlns:am3d="http://schemas.microsoft.com/office/drawing/2017/model3d" xmlns:o="urn:schemas-microsoft-com:office:office" xmlns:r="http://schemas.openxmlformats.org/officeDocument/2006/relationships" xmlns:m="http://schemas.openxmlformats.org/officeDocument/2006/math" xmlns:v="urn:schemas-microsoft-com:vml" xmlns:wp14="http://schemas.microsoft.com/office/word/2010/wordprocessingDrawing" xmlns:wp="http://schemas.openxmlformats.org/drawingml/2006/wordprocessingDrawing" xmlns:w10="urn:schemas-microsoft-com:office:word" xmlns:w="http://schemas.openxmlformats.org/wordprocessingml/2006/main" xmlns:w14="http://schemas.microsoft.com/office/word/2010/wordml" xmlns:w15="http://schemas.microsoft.com/office/word/2012/wordml" xmlns:w16cex="http://schemas.microsoft.com/office/word/2018/wordml/cex" xmlns:w16cid="http://schemas.microsoft.com/office/word/2016/wordml/cid" xmlns:w16="http://schemas.microsoft.com/office/word/2018/wordml" xmlns:w16sdtdh="http://schemas.microsoft.com/office/word/2020/wordml/sdtdatahash" xmlns:w16se="http://schemas.microsoft.com/office/word/2015/wordml/symex" xmlns:wpg="http://schemas.microsoft.com/office/word/2010/wordprocessingGroup" xmlns:wpi="http://schemas.microsoft.com/office/word/2010/wordprocessingInk" xmlns:wne="http://schemas.microsoft.com/office/word/2006/wordml" xmlns:wps="http://schemas.microsoft.com/office/word/2010/wordprocessingShape" mc:Ignorable="w14 w15 w16se w16cid w16 w16cex w16sdtdh wp14">
   <w:p>
     <w:pPr>
       <w:pStyle w:val="Encabezado"/>
@@ -1462,7 +459,7 @@
         <w:noProof/>
       </w:rPr>
       <w:drawing>
-        <wp:anchor distT="0" distB="0" distL="0" distR="0" simplePos="0" relativeHeight="251659264" behindDoc="1" locked="0" layoutInCell="1" allowOverlap="1" wp14:anchorId="36C7C6C2" wp14:editId="2920CF27">
+        <wp:anchor distT="0" distB="0" distL="0" distR="0" simplePos="0" relativeHeight="251659264" behindDoc="1" locked="0" layoutInCell="1" allowOverlap="1" wp14:anchorId="2E331914" wp14:editId="7955D108">
           <wp:simplePos x="0" y="0"/>
           <wp:positionH relativeFrom="margin">
             <wp:align>left</wp:align>
@@ -1513,7 +510,7 @@
 </file>
 
 <file path=word/numbering.xml><?xml version="1.0" encoding="utf-8"?>
-<w:numbering xmlns:wpc="http://schemas.microsoft.com/office/word/2010/wordprocessingCanvas" xmlns:cx="http://schemas.microsoft.com/office/drawing/2014/chartex" xmlns:cx1="http://schemas.microsoft.com/office/drawing/2015/9/8/chartex" xmlns:cx2="http://schemas.microsoft.com/office/drawing/2015/10/21/chartex" xmlns:cx3="http://schemas.microsoft.com/office/drawing/2016/5/9/chartex" xmlns:cx4="http://schemas.microsoft.com/office/drawing/2016/5/10/chartex" xmlns:cx5="http://schemas.microsoft.com/office/drawing/2016/5/11/chartex" xmlns:cx6="http://schemas.microsoft.com/office/drawing/2016/5/12/chartex" xmlns:cx7="http://schemas.microsoft.com/office/drawing/2016/5/13/chartex" xmlns:cx8="http://schemas.microsoft.com/office/drawing/2016/5/14/chartex" xmlns:mc="http://schemas.openxmlformats.org/markup-compatibility/2006" xmlns:aink="http://schemas.microsoft.com/office/drawing/2016/ink" xmlns:am3d="http://schemas.microsoft.com/office/drawing/2017/model3d" xmlns:o="urn:schemas-microsoft-com:office:office" xmlns:r="http://schemas.openxmlformats.org/officeDocument/2006/relationships" xmlns:m="http://schemas.openxmlformats.org/officeDocument/2006/math" xmlns:v="urn:schemas-microsoft-com:vml" xmlns:wp14="http://schemas.microsoft.com/office/word/2010/wordprocessingDrawing" xmlns:wp="http://schemas.openxmlformats.org/drawingml/2006/wordprocessingDrawing" xmlns:w10="urn:schemas-microsoft-com:office:word" xmlns:w="http://schemas.openxmlformats.org/wordprocessingml/2006/main" xmlns:w14="http://schemas.microsoft.com/office/word/2010/wordml" xmlns:w15="http://schemas.microsoft.com/office/word/2012/wordml" xmlns:w16cid="http://schemas.microsoft.com/office/word/2016/wordml/cid" xmlns:w16se="http://schemas.microsoft.com/office/word/2015/wordml/symex" xmlns:wpg="http://schemas.microsoft.com/office/word/2010/wordprocessingGroup" xmlns:wpi="http://schemas.microsoft.com/office/word/2010/wordprocessingInk" xmlns:wne="http://schemas.microsoft.com/office/word/2006/wordml" xmlns:wps="http://schemas.microsoft.com/office/word/2010/wordprocessingShape" mc:Ignorable="w14 w15 w16se w16cid wp14">
+<w:numbering xmlns:wpc="http://schemas.microsoft.com/office/word/2010/wordprocessingCanvas" xmlns:cx="http://schemas.microsoft.com/office/drawing/2014/chartex" xmlns:cx1="http://schemas.microsoft.com/office/drawing/2015/9/8/chartex" xmlns:cx2="http://schemas.microsoft.com/office/drawing/2015/10/21/chartex" xmlns:cx3="http://schemas.microsoft.com/office/drawing/2016/5/9/chartex" xmlns:cx4="http://schemas.microsoft.com/office/drawing/2016/5/10/chartex" xmlns:cx5="http://schemas.microsoft.com/office/drawing/2016/5/11/chartex" xmlns:cx6="http://schemas.microsoft.com/office/drawing/2016/5/12/chartex" xmlns:cx7="http://schemas.microsoft.com/office/drawing/2016/5/13/chartex" xmlns:cx8="http://schemas.microsoft.com/office/drawing/2016/5/14/chartex" xmlns:mc="http://schemas.openxmlformats.org/markup-compatibility/2006" xmlns:aink="http://schemas.microsoft.com/office/drawing/2016/ink" xmlns:am3d="http://schemas.microsoft.com/office/drawing/2017/model3d" xmlns:o="urn:schemas-microsoft-com:office:office" xmlns:r="http://schemas.openxmlformats.org/officeDocument/2006/relationships" xmlns:m="http://schemas.openxmlformats.org/officeDocument/2006/math" xmlns:v="urn:schemas-microsoft-com:vml" xmlns:wp14="http://schemas.microsoft.com/office/word/2010/wordprocessingDrawing" xmlns:wp="http://schemas.openxmlformats.org/drawingml/2006/wordprocessingDrawing" xmlns:w10="urn:schemas-microsoft-com:office:word" xmlns:w="http://schemas.openxmlformats.org/wordprocessingml/2006/main" xmlns:w14="http://schemas.microsoft.com/office/word/2010/wordml" xmlns:w15="http://schemas.microsoft.com/office/word/2012/wordml" xmlns:w16cex="http://schemas.microsoft.com/office/word/2018/wordml/cex" xmlns:w16cid="http://schemas.microsoft.com/office/word/2016/wordml/cid" xmlns:w16="http://schemas.microsoft.com/office/word/2018/wordml" xmlns:w16sdtdh="http://schemas.microsoft.com/office/word/2020/wordml/sdtdatahash" xmlns:w16se="http://schemas.microsoft.com/office/word/2015/wordml/symex" xmlns:wpg="http://schemas.microsoft.com/office/word/2010/wordprocessingGroup" xmlns:wpi="http://schemas.microsoft.com/office/word/2010/wordprocessingInk" xmlns:wne="http://schemas.microsoft.com/office/word/2006/wordml" xmlns:wps="http://schemas.microsoft.com/office/word/2010/wordprocessingShape" mc:Ignorable="w14 w15 w16se w16cid w16 w16cex w16sdtdh wp14">
   <w:abstractNum w:abstractNumId="0" w15:restartNumberingAfterBreak="0">
     <w:nsid w:val="118F568B"/>
     <w:multiLevelType w:val="hybridMultilevel"/>
@@ -3243,7 +2240,7 @@
 </file>
 
 <file path=word/styles.xml><?xml version="1.0" encoding="utf-8"?>
-<w:styles xmlns:mc="http://schemas.openxmlformats.org/markup-compatibility/2006" xmlns:r="http://schemas.openxmlformats.org/officeDocument/2006/relationships" xmlns:w="http://schemas.openxmlformats.org/wordprocessingml/2006/main" xmlns:w14="http://schemas.microsoft.com/office/word/2010/wordml" xmlns:w15="http://schemas.microsoft.com/office/word/2012/wordml" xmlns:w16cid="http://schemas.microsoft.com/office/word/2016/wordml/cid" xmlns:w16se="http://schemas.microsoft.com/office/word/2015/wordml/symex" mc:Ignorable="w14 w15 w16se w16cid">
+<w:styles xmlns:mc="http://schemas.openxmlformats.org/markup-compatibility/2006" xmlns:r="http://schemas.openxmlformats.org/officeDocument/2006/relationships" xmlns:w="http://schemas.openxmlformats.org/wordprocessingml/2006/main" xmlns:w14="http://schemas.microsoft.com/office/word/2010/wordml" xmlns:w15="http://schemas.microsoft.com/office/word/2012/wordml" xmlns:w16cex="http://schemas.microsoft.com/office/word/2018/wordml/cex" xmlns:w16cid="http://schemas.microsoft.com/office/word/2016/wordml/cid" xmlns:w16="http://schemas.microsoft.com/office/word/2018/wordml" xmlns:w16sdtdh="http://schemas.microsoft.com/office/word/2020/wordml/sdtdatahash" xmlns:w16se="http://schemas.microsoft.com/office/word/2015/wordml/symex" mc:Ignorable="w14 w15 w16se w16cid w16 w16cex w16sdtdh">
   <w:docDefaults>
     <w:rPrDefault>
       <w:rPr>
@@ -3261,7 +2258,7 @@
       </w:pPr>
     </w:pPrDefault>
   </w:docDefaults>
-  <w:latentStyles w:defLockedState="0" w:defUIPriority="99" w:defSemiHidden="0" w:defUnhideWhenUsed="0" w:defQFormat="0" w:count="375">
+  <w:latentStyles w:defLockedState="0" w:defUIPriority="99" w:defSemiHidden="0" w:defUnhideWhenUsed="0" w:defQFormat="0" w:count="376">
     <w:lsdException w:name="Normal" w:uiPriority="0" w:qFormat="1"/>
     <w:lsdException w:name="heading 1" w:uiPriority="9" w:qFormat="1"/>
     <w:lsdException w:name="heading 2" w:semiHidden="1" w:uiPriority="9" w:unhideWhenUsed="1" w:qFormat="1"/>
@@ -3367,7 +2364,6 @@
     <w:lsdException w:name="HTML Sample" w:semiHidden="1" w:unhideWhenUsed="1"/>
     <w:lsdException w:name="HTML Typewriter" w:semiHidden="1" w:unhideWhenUsed="1"/>
     <w:lsdException w:name="HTML Variable" w:semiHidden="1" w:unhideWhenUsed="1"/>
-    <w:lsdException w:name="Normal Table" w:semiHidden="1" w:unhideWhenUsed="1"/>
     <w:lsdException w:name="annotation subject" w:semiHidden="1" w:unhideWhenUsed="1"/>
     <w:lsdException w:name="No List" w:semiHidden="1" w:unhideWhenUsed="1"/>
     <w:lsdException w:name="Outline List 1" w:semiHidden="1" w:unhideWhenUsed="1"/>
@@ -3414,10 +2410,8 @@
     <w:lsdException w:name="Table Subtle 2" w:semiHidden="1" w:unhideWhenUsed="1"/>
     <w:lsdException w:name="Table Web 1" w:semiHidden="1" w:unhideWhenUsed="1"/>
     <w:lsdException w:name="Table Web 2" w:semiHidden="1" w:unhideWhenUsed="1"/>
-    <w:lsdException w:name="Table Web 3" w:semiHidden="1" w:unhideWhenUsed="1"/>
     <w:lsdException w:name="Balloon Text" w:semiHidden="1" w:unhideWhenUsed="1"/>
     <w:lsdException w:name="Table Grid" w:uiPriority="39"/>
-    <w:lsdException w:name="Table Theme" w:semiHidden="1" w:unhideWhenUsed="1"/>
     <w:lsdException w:name="Placeholder Text" w:semiHidden="1"/>
     <w:lsdException w:name="No Spacing" w:uiPriority="1" w:qFormat="1"/>
     <w:lsdException w:name="Light Shading" w:uiPriority="60"/>
@@ -3637,6 +2631,7 @@
     <w:lsdException w:name="Smart Hyperlink" w:semiHidden="1" w:unhideWhenUsed="1"/>
     <w:lsdException w:name="Hashtag" w:semiHidden="1" w:unhideWhenUsed="1"/>
     <w:lsdException w:name="Unresolved Mention" w:semiHidden="1" w:unhideWhenUsed="1"/>
+    <w:lsdException w:name="Smart Link" w:semiHidden="1" w:unhideWhenUsed="1"/>
   </w:latentStyles>
   <w:style w:type="paragraph" w:default="1" w:styleId="Normal">
     <w:name w:val="Normal"/>

</xml_diff>